<commit_message>
báo cáo tiến độ tuần 03
</commit_message>
<xml_diff>
--- a/BaoCaoTienDo_Nhom12.docx
+++ b/BaoCaoTienDo_Nhom12.docx
@@ -260,25 +260,7 @@
           <w:sz w:val="32"/>
           <w:szCs w:val="28"/>
         </w:rPr>
-        <w:t>Wo</w:t>
-      </w:r>
-      <w:r>
-        <w:rPr>
-          <w:rFonts w:ascii="Times New Roman" w:hAnsi="Times New Roman" w:cs="Times New Roman"/>
-          <w:b/>
-          <w:sz w:val="32"/>
-          <w:szCs w:val="28"/>
-        </w:rPr>
-        <w:t>nderl</w:t>
-      </w:r>
-      <w:r>
-        <w:rPr>
-          <w:rFonts w:ascii="Times New Roman" w:hAnsi="Times New Roman" w:cs="Times New Roman"/>
-          <w:b/>
-          <w:sz w:val="32"/>
-          <w:szCs w:val="28"/>
-        </w:rPr>
-        <w:t>ust</w:t>
+        <w:t>Wonderlust</w:t>
       </w:r>
       <w:proofErr w:type="spellEnd"/>
       <w:r>
@@ -350,7 +332,7 @@
           <w:szCs w:val="28"/>
         </w:rPr>
         <w:drawing>
-          <wp:inline distT="0" distB="0" distL="0" distR="0" wp14:anchorId="7EC84C6E" wp14:editId="652920C7">
+          <wp:inline distT="0" distB="0" distL="0" distR="0" wp14:anchorId="71453D2F" wp14:editId="08492824">
             <wp:extent cx="5943600" cy="5943600"/>
             <wp:effectExtent l="0" t="0" r="0" b="0"/>
             <wp:docPr id="1" name="Picture 1"/>
@@ -2599,16 +2581,7 @@
           <w:sz w:val="32"/>
           <w:szCs w:val="28"/>
         </w:rPr>
-        <w:t>tuầ</w:t>
-      </w:r>
-      <w:r>
-        <w:rPr>
-          <w:rFonts w:ascii="Times New Roman" w:hAnsi="Times New Roman" w:cs="Times New Roman"/>
-          <w:b/>
-          <w:sz w:val="32"/>
-          <w:szCs w:val="28"/>
-        </w:rPr>
-        <w:t>n</w:t>
+        <w:t>tuần</w:t>
       </w:r>
       <w:proofErr w:type="spellEnd"/>
       <w:r>
@@ -3719,7 +3692,6 @@
     </w:tbl>
     <w:p>
       <w:pPr>
-        <w:jc w:val="center"/>
         <w:rPr>
           <w:rFonts w:ascii="Times New Roman" w:hAnsi="Times New Roman" w:cs="Times New Roman"/>
           <w:b/>
@@ -3727,20 +3699,18 @@
           <w:szCs w:val="28"/>
         </w:rPr>
       </w:pPr>
-      <w:bookmarkStart w:id="0" w:name="_GoBack"/>
-      <w:bookmarkEnd w:id="0"/>
       <w:r>
         <w:rPr>
           <w:noProof/>
         </w:rPr>
         <w:drawing>
-          <wp:anchor distT="0" distB="0" distL="114300" distR="114300" simplePos="0" relativeHeight="251658240" behindDoc="0" locked="0" layoutInCell="1" allowOverlap="1">
+          <wp:anchor distT="0" distB="0" distL="114300" distR="114300" simplePos="0" relativeHeight="251659264" behindDoc="0" locked="0" layoutInCell="1" allowOverlap="1" wp14:anchorId="7995AE7D" wp14:editId="7E53E133">
             <wp:simplePos x="0" y="0"/>
             <wp:positionH relativeFrom="column">
-              <wp:posOffset>-628650</wp:posOffset>
+              <wp:posOffset>-542925</wp:posOffset>
             </wp:positionH>
             <wp:positionV relativeFrom="paragraph">
-              <wp:posOffset>332105</wp:posOffset>
+              <wp:posOffset>291465</wp:posOffset>
             </wp:positionV>
             <wp:extent cx="7134225" cy="5781675"/>
             <wp:effectExtent l="0" t="0" r="9525" b="9525"/>
@@ -3790,6 +3760,2588 @@
         </w:drawing>
       </w:r>
     </w:p>
+    <w:p>
+      <w:pPr>
+        <w:rPr>
+          <w:rFonts w:ascii="Times New Roman" w:hAnsi="Times New Roman" w:cs="Times New Roman"/>
+          <w:b/>
+          <w:sz w:val="32"/>
+          <w:szCs w:val="28"/>
+        </w:rPr>
+      </w:pPr>
+    </w:p>
+    <w:p>
+      <w:pPr>
+        <w:jc w:val="center"/>
+        <w:rPr>
+          <w:rFonts w:ascii="Times New Roman" w:hAnsi="Times New Roman" w:cs="Times New Roman"/>
+          <w:b/>
+          <w:sz w:val="32"/>
+          <w:szCs w:val="28"/>
+        </w:rPr>
+      </w:pPr>
+      <w:proofErr w:type="spellStart"/>
+      <w:r>
+        <w:rPr>
+          <w:rFonts w:ascii="Times New Roman" w:hAnsi="Times New Roman" w:cs="Times New Roman"/>
+          <w:b/>
+          <w:sz w:val="32"/>
+          <w:szCs w:val="28"/>
+        </w:rPr>
+        <w:t>Bảng</w:t>
+      </w:r>
+      <w:proofErr w:type="spellEnd"/>
+      <w:r>
+        <w:rPr>
+          <w:rFonts w:ascii="Times New Roman" w:hAnsi="Times New Roman" w:cs="Times New Roman"/>
+          <w:b/>
+          <w:sz w:val="32"/>
+          <w:szCs w:val="28"/>
+        </w:rPr>
+        <w:t xml:space="preserve"> </w:t>
+      </w:r>
+      <w:proofErr w:type="spellStart"/>
+      <w:r>
+        <w:rPr>
+          <w:rFonts w:ascii="Times New Roman" w:hAnsi="Times New Roman" w:cs="Times New Roman"/>
+          <w:b/>
+          <w:sz w:val="32"/>
+          <w:szCs w:val="28"/>
+        </w:rPr>
+        <w:t>tiến</w:t>
+      </w:r>
+      <w:proofErr w:type="spellEnd"/>
+      <w:r>
+        <w:rPr>
+          <w:rFonts w:ascii="Times New Roman" w:hAnsi="Times New Roman" w:cs="Times New Roman"/>
+          <w:b/>
+          <w:sz w:val="32"/>
+          <w:szCs w:val="28"/>
+        </w:rPr>
+        <w:t xml:space="preserve"> </w:t>
+      </w:r>
+      <w:proofErr w:type="spellStart"/>
+      <w:r>
+        <w:rPr>
+          <w:rFonts w:ascii="Times New Roman" w:hAnsi="Times New Roman" w:cs="Times New Roman"/>
+          <w:b/>
+          <w:sz w:val="32"/>
+          <w:szCs w:val="28"/>
+        </w:rPr>
+        <w:t>độ</w:t>
+      </w:r>
+      <w:proofErr w:type="spellEnd"/>
+      <w:r>
+        <w:rPr>
+          <w:rFonts w:ascii="Times New Roman" w:hAnsi="Times New Roman" w:cs="Times New Roman"/>
+          <w:b/>
+          <w:sz w:val="32"/>
+          <w:szCs w:val="28"/>
+        </w:rPr>
+        <w:t xml:space="preserve"> </w:t>
+      </w:r>
+      <w:proofErr w:type="spellStart"/>
+      <w:r>
+        <w:rPr>
+          <w:rFonts w:ascii="Times New Roman" w:hAnsi="Times New Roman" w:cs="Times New Roman"/>
+          <w:b/>
+          <w:sz w:val="32"/>
+          <w:szCs w:val="28"/>
+        </w:rPr>
+        <w:t>công</w:t>
+      </w:r>
+      <w:proofErr w:type="spellEnd"/>
+      <w:r>
+        <w:rPr>
+          <w:rFonts w:ascii="Times New Roman" w:hAnsi="Times New Roman" w:cs="Times New Roman"/>
+          <w:b/>
+          <w:sz w:val="32"/>
+          <w:szCs w:val="28"/>
+        </w:rPr>
+        <w:t xml:space="preserve"> </w:t>
+      </w:r>
+      <w:proofErr w:type="spellStart"/>
+      <w:r>
+        <w:rPr>
+          <w:rFonts w:ascii="Times New Roman" w:hAnsi="Times New Roman" w:cs="Times New Roman"/>
+          <w:b/>
+          <w:sz w:val="32"/>
+          <w:szCs w:val="28"/>
+        </w:rPr>
+        <w:t>việc</w:t>
+      </w:r>
+      <w:proofErr w:type="spellEnd"/>
+      <w:r>
+        <w:rPr>
+          <w:rFonts w:ascii="Times New Roman" w:hAnsi="Times New Roman" w:cs="Times New Roman"/>
+          <w:b/>
+          <w:sz w:val="32"/>
+          <w:szCs w:val="28"/>
+        </w:rPr>
+        <w:t xml:space="preserve"> </w:t>
+      </w:r>
+      <w:proofErr w:type="spellStart"/>
+      <w:r>
+        <w:rPr>
+          <w:rFonts w:ascii="Times New Roman" w:hAnsi="Times New Roman" w:cs="Times New Roman"/>
+          <w:b/>
+          <w:sz w:val="32"/>
+          <w:szCs w:val="28"/>
+        </w:rPr>
+        <w:t>tuần</w:t>
+      </w:r>
+      <w:proofErr w:type="spellEnd"/>
+      <w:r>
+        <w:rPr>
+          <w:rFonts w:ascii="Times New Roman" w:hAnsi="Times New Roman" w:cs="Times New Roman"/>
+          <w:b/>
+          <w:sz w:val="32"/>
+          <w:szCs w:val="28"/>
+        </w:rPr>
+        <w:t xml:space="preserve"> 03</w:t>
+      </w:r>
+    </w:p>
+    <w:p>
+      <w:pPr>
+        <w:jc w:val="center"/>
+        <w:rPr>
+          <w:rFonts w:ascii="Times New Roman" w:hAnsi="Times New Roman" w:cs="Times New Roman"/>
+          <w:i/>
+          <w:sz w:val="28"/>
+          <w:szCs w:val="28"/>
+        </w:rPr>
+      </w:pPr>
+      <w:proofErr w:type="spellStart"/>
+      <w:r>
+        <w:rPr>
+          <w:rFonts w:ascii="Times New Roman" w:hAnsi="Times New Roman" w:cs="Times New Roman"/>
+          <w:i/>
+          <w:sz w:val="28"/>
+          <w:szCs w:val="28"/>
+        </w:rPr>
+        <w:t>từ</w:t>
+      </w:r>
+      <w:proofErr w:type="spellEnd"/>
+      <w:r>
+        <w:rPr>
+          <w:rFonts w:ascii="Times New Roman" w:hAnsi="Times New Roman" w:cs="Times New Roman"/>
+          <w:i/>
+          <w:sz w:val="28"/>
+          <w:szCs w:val="28"/>
+        </w:rPr>
+        <w:t xml:space="preserve"> </w:t>
+      </w:r>
+      <w:proofErr w:type="spellStart"/>
+      <w:r>
+        <w:rPr>
+          <w:rFonts w:ascii="Times New Roman" w:hAnsi="Times New Roman" w:cs="Times New Roman"/>
+          <w:i/>
+          <w:sz w:val="28"/>
+          <w:szCs w:val="28"/>
+        </w:rPr>
+        <w:t>ngày</w:t>
+      </w:r>
+      <w:proofErr w:type="spellEnd"/>
+      <w:r>
+        <w:rPr>
+          <w:rFonts w:ascii="Times New Roman" w:hAnsi="Times New Roman" w:cs="Times New Roman"/>
+          <w:i/>
+          <w:sz w:val="28"/>
+          <w:szCs w:val="28"/>
+        </w:rPr>
+        <w:t xml:space="preserve"> </w:t>
+      </w:r>
+      <w:r>
+        <w:rPr>
+          <w:rFonts w:ascii="Times New Roman" w:hAnsi="Times New Roman" w:cs="Times New Roman"/>
+          <w:i/>
+          <w:sz w:val="28"/>
+          <w:szCs w:val="28"/>
+        </w:rPr>
+        <w:t>12/11</w:t>
+      </w:r>
+      <w:r>
+        <w:rPr>
+          <w:rFonts w:ascii="Times New Roman" w:hAnsi="Times New Roman" w:cs="Times New Roman"/>
+          <w:i/>
+          <w:sz w:val="28"/>
+          <w:szCs w:val="28"/>
+        </w:rPr>
+        <w:t xml:space="preserve">/2018 </w:t>
+      </w:r>
+      <w:proofErr w:type="spellStart"/>
+      <w:r>
+        <w:rPr>
+          <w:rFonts w:ascii="Times New Roman" w:hAnsi="Times New Roman" w:cs="Times New Roman"/>
+          <w:i/>
+          <w:sz w:val="28"/>
+          <w:szCs w:val="28"/>
+        </w:rPr>
+        <w:t>đến</w:t>
+      </w:r>
+      <w:proofErr w:type="spellEnd"/>
+      <w:r>
+        <w:rPr>
+          <w:rFonts w:ascii="Times New Roman" w:hAnsi="Times New Roman" w:cs="Times New Roman"/>
+          <w:i/>
+          <w:sz w:val="28"/>
+          <w:szCs w:val="28"/>
+        </w:rPr>
+        <w:t xml:space="preserve"> </w:t>
+      </w:r>
+      <w:proofErr w:type="spellStart"/>
+      <w:r>
+        <w:rPr>
+          <w:rFonts w:ascii="Times New Roman" w:hAnsi="Times New Roman" w:cs="Times New Roman"/>
+          <w:i/>
+          <w:sz w:val="28"/>
+          <w:szCs w:val="28"/>
+        </w:rPr>
+        <w:t>ngày</w:t>
+      </w:r>
+      <w:proofErr w:type="spellEnd"/>
+      <w:r>
+        <w:rPr>
+          <w:rFonts w:ascii="Times New Roman" w:hAnsi="Times New Roman" w:cs="Times New Roman"/>
+          <w:i/>
+          <w:sz w:val="28"/>
+          <w:szCs w:val="28"/>
+        </w:rPr>
+        <w:t xml:space="preserve"> </w:t>
+      </w:r>
+      <w:r>
+        <w:rPr>
+          <w:rFonts w:ascii="Times New Roman" w:hAnsi="Times New Roman" w:cs="Times New Roman"/>
+          <w:i/>
+          <w:sz w:val="28"/>
+          <w:szCs w:val="28"/>
+        </w:rPr>
+        <w:t>18</w:t>
+      </w:r>
+      <w:r>
+        <w:rPr>
+          <w:rFonts w:ascii="Times New Roman" w:hAnsi="Times New Roman" w:cs="Times New Roman"/>
+          <w:i/>
+          <w:sz w:val="28"/>
+          <w:szCs w:val="28"/>
+        </w:rPr>
+        <w:t>/</w:t>
+      </w:r>
+      <w:r>
+        <w:rPr>
+          <w:rFonts w:ascii="Times New Roman" w:hAnsi="Times New Roman" w:cs="Times New Roman"/>
+          <w:i/>
+          <w:sz w:val="28"/>
+          <w:szCs w:val="28"/>
+        </w:rPr>
+        <w:t>11</w:t>
+      </w:r>
+      <w:r>
+        <w:rPr>
+          <w:rFonts w:ascii="Times New Roman" w:hAnsi="Times New Roman" w:cs="Times New Roman"/>
+          <w:i/>
+          <w:sz w:val="28"/>
+          <w:szCs w:val="28"/>
+        </w:rPr>
+        <w:t>/2018</w:t>
+      </w:r>
+    </w:p>
+    <w:tbl>
+      <w:tblPr>
+        <w:tblStyle w:val="TableGrid"/>
+        <w:tblW w:w="9935" w:type="dxa"/>
+        <w:jc w:val="center"/>
+        <w:tblLook w:val="04A0" w:firstRow="1" w:lastRow="0" w:firstColumn="1" w:lastColumn="0" w:noHBand="0" w:noVBand="1"/>
+      </w:tblPr>
+      <w:tblGrid>
+        <w:gridCol w:w="2337"/>
+        <w:gridCol w:w="3309"/>
+        <w:gridCol w:w="3054"/>
+        <w:gridCol w:w="1235"/>
+      </w:tblGrid>
+      <w:tr>
+        <w:trPr>
+          <w:jc w:val="center"/>
+        </w:trPr>
+        <w:tc>
+          <w:tcPr>
+            <w:tcW w:w="2337" w:type="dxa"/>
+          </w:tcPr>
+          <w:p>
+            <w:pPr>
+              <w:jc w:val="center"/>
+              <w:rPr>
+                <w:rFonts w:ascii="Times New Roman" w:hAnsi="Times New Roman" w:cs="Times New Roman"/>
+                <w:b/>
+                <w:i/>
+                <w:sz w:val="28"/>
+                <w:szCs w:val="28"/>
+              </w:rPr>
+            </w:pPr>
+            <w:proofErr w:type="spellStart"/>
+            <w:r>
+              <w:rPr>
+                <w:rFonts w:ascii="Times New Roman" w:hAnsi="Times New Roman" w:cs="Times New Roman"/>
+                <w:b/>
+                <w:i/>
+                <w:sz w:val="28"/>
+                <w:szCs w:val="28"/>
+              </w:rPr>
+              <w:t>Người</w:t>
+            </w:r>
+            <w:proofErr w:type="spellEnd"/>
+            <w:r>
+              <w:rPr>
+                <w:rFonts w:ascii="Times New Roman" w:hAnsi="Times New Roman" w:cs="Times New Roman"/>
+                <w:b/>
+                <w:i/>
+                <w:sz w:val="28"/>
+                <w:szCs w:val="28"/>
+              </w:rPr>
+              <w:t xml:space="preserve"> </w:t>
+            </w:r>
+            <w:proofErr w:type="spellStart"/>
+            <w:r>
+              <w:rPr>
+                <w:rFonts w:ascii="Times New Roman" w:hAnsi="Times New Roman" w:cs="Times New Roman"/>
+                <w:b/>
+                <w:i/>
+                <w:sz w:val="28"/>
+                <w:szCs w:val="28"/>
+              </w:rPr>
+              <w:t>làm</w:t>
+            </w:r>
+            <w:proofErr w:type="spellEnd"/>
+          </w:p>
+        </w:tc>
+        <w:tc>
+          <w:tcPr>
+            <w:tcW w:w="3309" w:type="dxa"/>
+          </w:tcPr>
+          <w:p>
+            <w:pPr>
+              <w:jc w:val="center"/>
+              <w:rPr>
+                <w:rFonts w:ascii="Times New Roman" w:hAnsi="Times New Roman" w:cs="Times New Roman"/>
+                <w:b/>
+                <w:i/>
+                <w:sz w:val="28"/>
+                <w:szCs w:val="28"/>
+              </w:rPr>
+            </w:pPr>
+            <w:proofErr w:type="spellStart"/>
+            <w:r>
+              <w:rPr>
+                <w:rFonts w:ascii="Times New Roman" w:hAnsi="Times New Roman" w:cs="Times New Roman"/>
+                <w:b/>
+                <w:i/>
+                <w:sz w:val="28"/>
+                <w:szCs w:val="28"/>
+              </w:rPr>
+              <w:t>Công</w:t>
+            </w:r>
+            <w:proofErr w:type="spellEnd"/>
+            <w:r>
+              <w:rPr>
+                <w:rFonts w:ascii="Times New Roman" w:hAnsi="Times New Roman" w:cs="Times New Roman"/>
+                <w:b/>
+                <w:i/>
+                <w:sz w:val="28"/>
+                <w:szCs w:val="28"/>
+              </w:rPr>
+              <w:t xml:space="preserve"> </w:t>
+            </w:r>
+            <w:proofErr w:type="spellStart"/>
+            <w:r>
+              <w:rPr>
+                <w:rFonts w:ascii="Times New Roman" w:hAnsi="Times New Roman" w:cs="Times New Roman"/>
+                <w:b/>
+                <w:i/>
+                <w:sz w:val="28"/>
+                <w:szCs w:val="28"/>
+              </w:rPr>
+              <w:t>việc</w:t>
+            </w:r>
+            <w:proofErr w:type="spellEnd"/>
+          </w:p>
+        </w:tc>
+        <w:tc>
+          <w:tcPr>
+            <w:tcW w:w="3054" w:type="dxa"/>
+          </w:tcPr>
+          <w:p>
+            <w:pPr>
+              <w:jc w:val="center"/>
+              <w:rPr>
+                <w:rFonts w:ascii="Times New Roman" w:hAnsi="Times New Roman" w:cs="Times New Roman"/>
+                <w:b/>
+                <w:i/>
+                <w:sz w:val="28"/>
+                <w:szCs w:val="28"/>
+              </w:rPr>
+            </w:pPr>
+            <w:proofErr w:type="spellStart"/>
+            <w:r>
+              <w:rPr>
+                <w:rFonts w:ascii="Times New Roman" w:hAnsi="Times New Roman" w:cs="Times New Roman"/>
+                <w:b/>
+                <w:i/>
+                <w:sz w:val="28"/>
+                <w:szCs w:val="28"/>
+              </w:rPr>
+              <w:t>Thời</w:t>
+            </w:r>
+            <w:proofErr w:type="spellEnd"/>
+            <w:r>
+              <w:rPr>
+                <w:rFonts w:ascii="Times New Roman" w:hAnsi="Times New Roman" w:cs="Times New Roman"/>
+                <w:b/>
+                <w:i/>
+                <w:sz w:val="28"/>
+                <w:szCs w:val="28"/>
+              </w:rPr>
+              <w:t xml:space="preserve"> </w:t>
+            </w:r>
+            <w:proofErr w:type="spellStart"/>
+            <w:r>
+              <w:rPr>
+                <w:rFonts w:ascii="Times New Roman" w:hAnsi="Times New Roman" w:cs="Times New Roman"/>
+                <w:b/>
+                <w:i/>
+                <w:sz w:val="28"/>
+                <w:szCs w:val="28"/>
+              </w:rPr>
+              <w:t>gian</w:t>
+            </w:r>
+            <w:proofErr w:type="spellEnd"/>
+            <w:r>
+              <w:rPr>
+                <w:rFonts w:ascii="Times New Roman" w:hAnsi="Times New Roman" w:cs="Times New Roman"/>
+                <w:b/>
+                <w:i/>
+                <w:sz w:val="28"/>
+                <w:szCs w:val="28"/>
+              </w:rPr>
+              <w:t xml:space="preserve"> </w:t>
+            </w:r>
+            <w:proofErr w:type="spellStart"/>
+            <w:r>
+              <w:rPr>
+                <w:rFonts w:ascii="Times New Roman" w:hAnsi="Times New Roman" w:cs="Times New Roman"/>
+                <w:b/>
+                <w:i/>
+                <w:sz w:val="28"/>
+                <w:szCs w:val="28"/>
+              </w:rPr>
+              <w:t>dự</w:t>
+            </w:r>
+            <w:proofErr w:type="spellEnd"/>
+            <w:r>
+              <w:rPr>
+                <w:rFonts w:ascii="Times New Roman" w:hAnsi="Times New Roman" w:cs="Times New Roman"/>
+                <w:b/>
+                <w:i/>
+                <w:sz w:val="28"/>
+                <w:szCs w:val="28"/>
+              </w:rPr>
+              <w:t xml:space="preserve"> </w:t>
+            </w:r>
+            <w:proofErr w:type="spellStart"/>
+            <w:r>
+              <w:rPr>
+                <w:rFonts w:ascii="Times New Roman" w:hAnsi="Times New Roman" w:cs="Times New Roman"/>
+                <w:b/>
+                <w:i/>
+                <w:sz w:val="28"/>
+                <w:szCs w:val="28"/>
+              </w:rPr>
+              <w:t>kiến</w:t>
+            </w:r>
+            <w:proofErr w:type="spellEnd"/>
+          </w:p>
+        </w:tc>
+        <w:tc>
+          <w:tcPr>
+            <w:tcW w:w="1235" w:type="dxa"/>
+          </w:tcPr>
+          <w:p>
+            <w:pPr>
+              <w:jc w:val="center"/>
+              <w:rPr>
+                <w:rFonts w:ascii="Times New Roman" w:hAnsi="Times New Roman" w:cs="Times New Roman"/>
+                <w:b/>
+                <w:i/>
+                <w:sz w:val="28"/>
+                <w:szCs w:val="28"/>
+              </w:rPr>
+            </w:pPr>
+            <w:proofErr w:type="spellStart"/>
+            <w:r>
+              <w:rPr>
+                <w:rFonts w:ascii="Times New Roman" w:hAnsi="Times New Roman" w:cs="Times New Roman"/>
+                <w:b/>
+                <w:i/>
+                <w:sz w:val="28"/>
+                <w:szCs w:val="28"/>
+              </w:rPr>
+              <w:t>Tiến</w:t>
+            </w:r>
+            <w:proofErr w:type="spellEnd"/>
+            <w:r>
+              <w:rPr>
+                <w:rFonts w:ascii="Times New Roman" w:hAnsi="Times New Roman" w:cs="Times New Roman"/>
+                <w:b/>
+                <w:i/>
+                <w:sz w:val="28"/>
+                <w:szCs w:val="28"/>
+              </w:rPr>
+              <w:t xml:space="preserve"> </w:t>
+            </w:r>
+            <w:proofErr w:type="spellStart"/>
+            <w:r>
+              <w:rPr>
+                <w:rFonts w:ascii="Times New Roman" w:hAnsi="Times New Roman" w:cs="Times New Roman"/>
+                <w:b/>
+                <w:i/>
+                <w:sz w:val="28"/>
+                <w:szCs w:val="28"/>
+              </w:rPr>
+              <w:t>độ</w:t>
+            </w:r>
+            <w:proofErr w:type="spellEnd"/>
+          </w:p>
+        </w:tc>
+      </w:tr>
+      <w:tr>
+        <w:trPr>
+          <w:jc w:val="center"/>
+        </w:trPr>
+        <w:tc>
+          <w:tcPr>
+            <w:tcW w:w="2337" w:type="dxa"/>
+            <w:vMerge w:val="restart"/>
+          </w:tcPr>
+          <w:p>
+            <w:pPr>
+              <w:jc w:val="center"/>
+              <w:rPr>
+                <w:rFonts w:ascii="Times New Roman" w:hAnsi="Times New Roman" w:cs="Times New Roman"/>
+                <w:sz w:val="28"/>
+                <w:szCs w:val="28"/>
+              </w:rPr>
+            </w:pPr>
+            <w:proofErr w:type="spellStart"/>
+            <w:r>
+              <w:rPr>
+                <w:rFonts w:ascii="Times New Roman" w:hAnsi="Times New Roman" w:cs="Times New Roman"/>
+                <w:sz w:val="28"/>
+                <w:szCs w:val="28"/>
+              </w:rPr>
+              <w:t>Trần</w:t>
+            </w:r>
+            <w:proofErr w:type="spellEnd"/>
+            <w:r>
+              <w:rPr>
+                <w:rFonts w:ascii="Times New Roman" w:hAnsi="Times New Roman" w:cs="Times New Roman"/>
+                <w:sz w:val="28"/>
+                <w:szCs w:val="28"/>
+              </w:rPr>
+              <w:t xml:space="preserve"> </w:t>
+            </w:r>
+            <w:proofErr w:type="spellStart"/>
+            <w:r>
+              <w:rPr>
+                <w:rFonts w:ascii="Times New Roman" w:hAnsi="Times New Roman" w:cs="Times New Roman"/>
+                <w:sz w:val="28"/>
+                <w:szCs w:val="28"/>
+              </w:rPr>
+              <w:t>Quang</w:t>
+            </w:r>
+            <w:proofErr w:type="spellEnd"/>
+            <w:r>
+              <w:rPr>
+                <w:rFonts w:ascii="Times New Roman" w:hAnsi="Times New Roman" w:cs="Times New Roman"/>
+                <w:sz w:val="28"/>
+                <w:szCs w:val="28"/>
+              </w:rPr>
+              <w:t xml:space="preserve"> </w:t>
+            </w:r>
+            <w:proofErr w:type="spellStart"/>
+            <w:r>
+              <w:rPr>
+                <w:rFonts w:ascii="Times New Roman" w:hAnsi="Times New Roman" w:cs="Times New Roman"/>
+                <w:sz w:val="28"/>
+                <w:szCs w:val="28"/>
+              </w:rPr>
+              <w:t>Tân</w:t>
+            </w:r>
+            <w:proofErr w:type="spellEnd"/>
+          </w:p>
+        </w:tc>
+        <w:tc>
+          <w:tcPr>
+            <w:tcW w:w="3309" w:type="dxa"/>
+          </w:tcPr>
+          <w:p>
+            <w:pPr>
+              <w:jc w:val="both"/>
+              <w:rPr>
+                <w:rFonts w:ascii="Times New Roman" w:hAnsi="Times New Roman" w:cs="Times New Roman"/>
+                <w:sz w:val="28"/>
+                <w:szCs w:val="28"/>
+              </w:rPr>
+            </w:pPr>
+            <w:proofErr w:type="spellStart"/>
+            <w:r>
+              <w:rPr>
+                <w:rFonts w:ascii="Times New Roman" w:hAnsi="Times New Roman" w:cs="Times New Roman"/>
+                <w:sz w:val="28"/>
+                <w:szCs w:val="28"/>
+              </w:rPr>
+              <w:t>Thiết</w:t>
+            </w:r>
+            <w:proofErr w:type="spellEnd"/>
+            <w:r>
+              <w:rPr>
+                <w:rFonts w:ascii="Times New Roman" w:hAnsi="Times New Roman" w:cs="Times New Roman"/>
+                <w:sz w:val="28"/>
+                <w:szCs w:val="28"/>
+              </w:rPr>
+              <w:t xml:space="preserve"> </w:t>
+            </w:r>
+            <w:proofErr w:type="spellStart"/>
+            <w:r>
+              <w:rPr>
+                <w:rFonts w:ascii="Times New Roman" w:hAnsi="Times New Roman" w:cs="Times New Roman"/>
+                <w:sz w:val="28"/>
+                <w:szCs w:val="28"/>
+              </w:rPr>
+              <w:t>kế</w:t>
+            </w:r>
+            <w:proofErr w:type="spellEnd"/>
+            <w:r>
+              <w:rPr>
+                <w:rFonts w:ascii="Times New Roman" w:hAnsi="Times New Roman" w:cs="Times New Roman"/>
+                <w:sz w:val="28"/>
+                <w:szCs w:val="28"/>
+              </w:rPr>
+              <w:t xml:space="preserve"> </w:t>
+            </w:r>
+            <w:proofErr w:type="spellStart"/>
+            <w:r>
+              <w:rPr>
+                <w:rFonts w:ascii="Times New Roman" w:hAnsi="Times New Roman" w:cs="Times New Roman"/>
+                <w:sz w:val="28"/>
+                <w:szCs w:val="28"/>
+              </w:rPr>
+              <w:t>giao</w:t>
+            </w:r>
+            <w:proofErr w:type="spellEnd"/>
+            <w:r>
+              <w:rPr>
+                <w:rFonts w:ascii="Times New Roman" w:hAnsi="Times New Roman" w:cs="Times New Roman"/>
+                <w:sz w:val="28"/>
+                <w:szCs w:val="28"/>
+              </w:rPr>
+              <w:t xml:space="preserve"> </w:t>
+            </w:r>
+            <w:proofErr w:type="spellStart"/>
+            <w:r>
+              <w:rPr>
+                <w:rFonts w:ascii="Times New Roman" w:hAnsi="Times New Roman" w:cs="Times New Roman"/>
+                <w:sz w:val="28"/>
+                <w:szCs w:val="28"/>
+              </w:rPr>
+              <w:t>diện</w:t>
+            </w:r>
+            <w:proofErr w:type="spellEnd"/>
+            <w:r>
+              <w:rPr>
+                <w:rFonts w:ascii="Times New Roman" w:hAnsi="Times New Roman" w:cs="Times New Roman"/>
+                <w:sz w:val="28"/>
+                <w:szCs w:val="28"/>
+              </w:rPr>
+              <w:t xml:space="preserve"> </w:t>
+            </w:r>
+            <w:proofErr w:type="spellStart"/>
+            <w:r>
+              <w:rPr>
+                <w:rFonts w:ascii="Times New Roman" w:hAnsi="Times New Roman" w:cs="Times New Roman"/>
+                <w:sz w:val="28"/>
+                <w:szCs w:val="28"/>
+              </w:rPr>
+              <w:t>quản</w:t>
+            </w:r>
+            <w:proofErr w:type="spellEnd"/>
+            <w:r>
+              <w:rPr>
+                <w:rFonts w:ascii="Times New Roman" w:hAnsi="Times New Roman" w:cs="Times New Roman"/>
+                <w:sz w:val="28"/>
+                <w:szCs w:val="28"/>
+              </w:rPr>
+              <w:t xml:space="preserve"> </w:t>
+            </w:r>
+            <w:proofErr w:type="spellStart"/>
+            <w:r>
+              <w:rPr>
+                <w:rFonts w:ascii="Times New Roman" w:hAnsi="Times New Roman" w:cs="Times New Roman"/>
+                <w:sz w:val="28"/>
+                <w:szCs w:val="28"/>
+              </w:rPr>
+              <w:t>trị</w:t>
+            </w:r>
+            <w:proofErr w:type="spellEnd"/>
+            <w:r>
+              <w:rPr>
+                <w:rFonts w:ascii="Times New Roman" w:hAnsi="Times New Roman" w:cs="Times New Roman"/>
+                <w:sz w:val="28"/>
+                <w:szCs w:val="28"/>
+              </w:rPr>
+              <w:t xml:space="preserve"> </w:t>
+            </w:r>
+            <w:proofErr w:type="spellStart"/>
+            <w:r>
+              <w:rPr>
+                <w:rFonts w:ascii="Times New Roman" w:hAnsi="Times New Roman" w:cs="Times New Roman"/>
+                <w:sz w:val="28"/>
+                <w:szCs w:val="28"/>
+              </w:rPr>
+              <w:t>viên</w:t>
+            </w:r>
+            <w:proofErr w:type="spellEnd"/>
+          </w:p>
+        </w:tc>
+        <w:tc>
+          <w:tcPr>
+            <w:tcW w:w="3054" w:type="dxa"/>
+            <w:vMerge w:val="restart"/>
+          </w:tcPr>
+          <w:p>
+            <w:pPr>
+              <w:rPr>
+                <w:rFonts w:ascii="Times New Roman" w:hAnsi="Times New Roman" w:cs="Times New Roman"/>
+                <w:sz w:val="28"/>
+                <w:szCs w:val="28"/>
+              </w:rPr>
+            </w:pPr>
+            <w:proofErr w:type="spellStart"/>
+            <w:r>
+              <w:rPr>
+                <w:rFonts w:ascii="Times New Roman" w:hAnsi="Times New Roman" w:cs="Times New Roman"/>
+                <w:sz w:val="28"/>
+                <w:szCs w:val="28"/>
+              </w:rPr>
+              <w:t>Đến</w:t>
+            </w:r>
+            <w:proofErr w:type="spellEnd"/>
+            <w:r>
+              <w:rPr>
+                <w:rFonts w:ascii="Times New Roman" w:hAnsi="Times New Roman" w:cs="Times New Roman"/>
+                <w:sz w:val="28"/>
+                <w:szCs w:val="28"/>
+              </w:rPr>
+              <w:t xml:space="preserve"> 18-11-2108 </w:t>
+            </w:r>
+          </w:p>
+        </w:tc>
+        <w:tc>
+          <w:tcPr>
+            <w:tcW w:w="1235" w:type="dxa"/>
+          </w:tcPr>
+          <w:p>
+            <w:pPr>
+              <w:jc w:val="center"/>
+              <w:rPr>
+                <w:rFonts w:ascii="Times New Roman" w:hAnsi="Times New Roman" w:cs="Times New Roman"/>
+                <w:sz w:val="28"/>
+                <w:szCs w:val="28"/>
+              </w:rPr>
+            </w:pPr>
+            <w:r>
+              <w:rPr>
+                <w:rFonts w:ascii="Times New Roman" w:hAnsi="Times New Roman" w:cs="Times New Roman"/>
+                <w:sz w:val="28"/>
+                <w:szCs w:val="28"/>
+              </w:rPr>
+              <w:t>100%</w:t>
+            </w:r>
+          </w:p>
+        </w:tc>
+      </w:tr>
+      <w:tr>
+        <w:trPr>
+          <w:jc w:val="center"/>
+        </w:trPr>
+        <w:tc>
+          <w:tcPr>
+            <w:tcW w:w="2337" w:type="dxa"/>
+            <w:vMerge/>
+          </w:tcPr>
+          <w:p>
+            <w:pPr>
+              <w:jc w:val="center"/>
+              <w:rPr>
+                <w:rFonts w:ascii="Times New Roman" w:hAnsi="Times New Roman" w:cs="Times New Roman"/>
+                <w:sz w:val="28"/>
+                <w:szCs w:val="28"/>
+              </w:rPr>
+            </w:pPr>
+          </w:p>
+        </w:tc>
+        <w:tc>
+          <w:tcPr>
+            <w:tcW w:w="3309" w:type="dxa"/>
+          </w:tcPr>
+          <w:p>
+            <w:pPr>
+              <w:jc w:val="both"/>
+              <w:rPr>
+                <w:rFonts w:ascii="Times New Roman" w:hAnsi="Times New Roman" w:cs="Times New Roman"/>
+                <w:sz w:val="28"/>
+                <w:szCs w:val="28"/>
+              </w:rPr>
+            </w:pPr>
+            <w:proofErr w:type="spellStart"/>
+            <w:r>
+              <w:rPr>
+                <w:rFonts w:ascii="Times New Roman" w:hAnsi="Times New Roman" w:cs="Times New Roman"/>
+                <w:sz w:val="28"/>
+                <w:szCs w:val="28"/>
+              </w:rPr>
+              <w:t>Thực</w:t>
+            </w:r>
+            <w:proofErr w:type="spellEnd"/>
+            <w:r>
+              <w:rPr>
+                <w:rFonts w:ascii="Times New Roman" w:hAnsi="Times New Roman" w:cs="Times New Roman"/>
+                <w:sz w:val="28"/>
+                <w:szCs w:val="28"/>
+              </w:rPr>
+              <w:t xml:space="preserve"> </w:t>
+            </w:r>
+            <w:proofErr w:type="spellStart"/>
+            <w:r>
+              <w:rPr>
+                <w:rFonts w:ascii="Times New Roman" w:hAnsi="Times New Roman" w:cs="Times New Roman"/>
+                <w:sz w:val="28"/>
+                <w:szCs w:val="28"/>
+              </w:rPr>
+              <w:t>hiện</w:t>
+            </w:r>
+            <w:proofErr w:type="spellEnd"/>
+            <w:r>
+              <w:rPr>
+                <w:rFonts w:ascii="Times New Roman" w:hAnsi="Times New Roman" w:cs="Times New Roman"/>
+                <w:sz w:val="28"/>
+                <w:szCs w:val="28"/>
+              </w:rPr>
+              <w:t xml:space="preserve"> </w:t>
+            </w:r>
+            <w:proofErr w:type="spellStart"/>
+            <w:r>
+              <w:rPr>
+                <w:rFonts w:ascii="Times New Roman" w:hAnsi="Times New Roman" w:cs="Times New Roman"/>
+                <w:sz w:val="28"/>
+                <w:szCs w:val="28"/>
+              </w:rPr>
+              <w:t>chức</w:t>
+            </w:r>
+            <w:proofErr w:type="spellEnd"/>
+            <w:r>
+              <w:rPr>
+                <w:rFonts w:ascii="Times New Roman" w:hAnsi="Times New Roman" w:cs="Times New Roman"/>
+                <w:sz w:val="28"/>
+                <w:szCs w:val="28"/>
+              </w:rPr>
+              <w:t xml:space="preserve"> </w:t>
+            </w:r>
+            <w:proofErr w:type="spellStart"/>
+            <w:r>
+              <w:rPr>
+                <w:rFonts w:ascii="Times New Roman" w:hAnsi="Times New Roman" w:cs="Times New Roman"/>
+                <w:sz w:val="28"/>
+                <w:szCs w:val="28"/>
+              </w:rPr>
+              <w:t>năng</w:t>
+            </w:r>
+            <w:proofErr w:type="spellEnd"/>
+            <w:r>
+              <w:rPr>
+                <w:rFonts w:ascii="Times New Roman" w:hAnsi="Times New Roman" w:cs="Times New Roman"/>
+                <w:sz w:val="28"/>
+                <w:szCs w:val="28"/>
+              </w:rPr>
+              <w:t xml:space="preserve"> </w:t>
+            </w:r>
+            <w:proofErr w:type="spellStart"/>
+            <w:r>
+              <w:rPr>
+                <w:rFonts w:ascii="Times New Roman" w:hAnsi="Times New Roman" w:cs="Times New Roman"/>
+                <w:sz w:val="28"/>
+                <w:szCs w:val="28"/>
+              </w:rPr>
+              <w:t>quản</w:t>
+            </w:r>
+            <w:proofErr w:type="spellEnd"/>
+            <w:r>
+              <w:rPr>
+                <w:rFonts w:ascii="Times New Roman" w:hAnsi="Times New Roman" w:cs="Times New Roman"/>
+                <w:sz w:val="28"/>
+                <w:szCs w:val="28"/>
+              </w:rPr>
+              <w:t xml:space="preserve"> </w:t>
+            </w:r>
+            <w:proofErr w:type="spellStart"/>
+            <w:r>
+              <w:rPr>
+                <w:rFonts w:ascii="Times New Roman" w:hAnsi="Times New Roman" w:cs="Times New Roman"/>
+                <w:sz w:val="28"/>
+                <w:szCs w:val="28"/>
+              </w:rPr>
+              <w:t>lý</w:t>
+            </w:r>
+            <w:proofErr w:type="spellEnd"/>
+            <w:r>
+              <w:rPr>
+                <w:rFonts w:ascii="Times New Roman" w:hAnsi="Times New Roman" w:cs="Times New Roman"/>
+                <w:sz w:val="28"/>
+                <w:szCs w:val="28"/>
+              </w:rPr>
+              <w:t xml:space="preserve"> </w:t>
+            </w:r>
+            <w:proofErr w:type="spellStart"/>
+            <w:r>
+              <w:rPr>
+                <w:rFonts w:ascii="Times New Roman" w:hAnsi="Times New Roman" w:cs="Times New Roman"/>
+                <w:sz w:val="28"/>
+                <w:szCs w:val="28"/>
+              </w:rPr>
+              <w:t>cập</w:t>
+            </w:r>
+            <w:proofErr w:type="spellEnd"/>
+            <w:r>
+              <w:rPr>
+                <w:rFonts w:ascii="Times New Roman" w:hAnsi="Times New Roman" w:cs="Times New Roman"/>
+                <w:sz w:val="28"/>
+                <w:szCs w:val="28"/>
+              </w:rPr>
+              <w:t xml:space="preserve"> </w:t>
+            </w:r>
+            <w:proofErr w:type="spellStart"/>
+            <w:r>
+              <w:rPr>
+                <w:rFonts w:ascii="Times New Roman" w:hAnsi="Times New Roman" w:cs="Times New Roman"/>
+                <w:sz w:val="28"/>
+                <w:szCs w:val="28"/>
+              </w:rPr>
+              <w:t>nhật</w:t>
+            </w:r>
+            <w:proofErr w:type="spellEnd"/>
+            <w:r>
+              <w:rPr>
+                <w:rFonts w:ascii="Times New Roman" w:hAnsi="Times New Roman" w:cs="Times New Roman"/>
+                <w:sz w:val="28"/>
+                <w:szCs w:val="28"/>
+              </w:rPr>
+              <w:t xml:space="preserve"> </w:t>
+            </w:r>
+            <w:proofErr w:type="spellStart"/>
+            <w:r>
+              <w:rPr>
+                <w:rFonts w:ascii="Times New Roman" w:hAnsi="Times New Roman" w:cs="Times New Roman"/>
+                <w:sz w:val="28"/>
+                <w:szCs w:val="28"/>
+              </w:rPr>
+              <w:t>loại</w:t>
+            </w:r>
+            <w:proofErr w:type="spellEnd"/>
+            <w:r>
+              <w:rPr>
+                <w:rFonts w:ascii="Times New Roman" w:hAnsi="Times New Roman" w:cs="Times New Roman"/>
+                <w:sz w:val="28"/>
+                <w:szCs w:val="28"/>
+              </w:rPr>
+              <w:t xml:space="preserve"> </w:t>
+            </w:r>
+            <w:proofErr w:type="spellStart"/>
+            <w:r>
+              <w:rPr>
+                <w:rFonts w:ascii="Times New Roman" w:hAnsi="Times New Roman" w:cs="Times New Roman"/>
+                <w:sz w:val="28"/>
+                <w:szCs w:val="28"/>
+              </w:rPr>
+              <w:t>sản</w:t>
+            </w:r>
+            <w:proofErr w:type="spellEnd"/>
+            <w:r>
+              <w:rPr>
+                <w:rFonts w:ascii="Times New Roman" w:hAnsi="Times New Roman" w:cs="Times New Roman"/>
+                <w:sz w:val="28"/>
+                <w:szCs w:val="28"/>
+              </w:rPr>
+              <w:t xml:space="preserve"> </w:t>
+            </w:r>
+            <w:proofErr w:type="spellStart"/>
+            <w:r>
+              <w:rPr>
+                <w:rFonts w:ascii="Times New Roman" w:hAnsi="Times New Roman" w:cs="Times New Roman"/>
+                <w:sz w:val="28"/>
+                <w:szCs w:val="28"/>
+              </w:rPr>
+              <w:t>phẩm</w:t>
+            </w:r>
+            <w:proofErr w:type="spellEnd"/>
+            <w:r>
+              <w:rPr>
+                <w:rFonts w:ascii="Times New Roman" w:hAnsi="Times New Roman" w:cs="Times New Roman"/>
+                <w:sz w:val="28"/>
+                <w:szCs w:val="28"/>
+              </w:rPr>
+              <w:t xml:space="preserve"> </w:t>
+            </w:r>
+            <w:proofErr w:type="spellStart"/>
+            <w:r>
+              <w:rPr>
+                <w:rFonts w:ascii="Times New Roman" w:hAnsi="Times New Roman" w:cs="Times New Roman"/>
+                <w:sz w:val="28"/>
+                <w:szCs w:val="28"/>
+              </w:rPr>
+              <w:t>và</w:t>
+            </w:r>
+            <w:proofErr w:type="spellEnd"/>
+            <w:r>
+              <w:rPr>
+                <w:rFonts w:ascii="Times New Roman" w:hAnsi="Times New Roman" w:cs="Times New Roman"/>
+                <w:sz w:val="28"/>
+                <w:szCs w:val="28"/>
+              </w:rPr>
+              <w:t xml:space="preserve"> </w:t>
+            </w:r>
+            <w:proofErr w:type="spellStart"/>
+            <w:r>
+              <w:rPr>
+                <w:rFonts w:ascii="Times New Roman" w:hAnsi="Times New Roman" w:cs="Times New Roman"/>
+                <w:sz w:val="28"/>
+                <w:szCs w:val="28"/>
+              </w:rPr>
+              <w:t>sản</w:t>
+            </w:r>
+            <w:proofErr w:type="spellEnd"/>
+            <w:r>
+              <w:rPr>
+                <w:rFonts w:ascii="Times New Roman" w:hAnsi="Times New Roman" w:cs="Times New Roman"/>
+                <w:sz w:val="28"/>
+                <w:szCs w:val="28"/>
+              </w:rPr>
+              <w:t xml:space="preserve"> </w:t>
+            </w:r>
+            <w:proofErr w:type="spellStart"/>
+            <w:r>
+              <w:rPr>
+                <w:rFonts w:ascii="Times New Roman" w:hAnsi="Times New Roman" w:cs="Times New Roman"/>
+                <w:sz w:val="28"/>
+                <w:szCs w:val="28"/>
+              </w:rPr>
+              <w:t>phẩm</w:t>
+            </w:r>
+            <w:proofErr w:type="spellEnd"/>
+          </w:p>
+        </w:tc>
+        <w:tc>
+          <w:tcPr>
+            <w:tcW w:w="3054" w:type="dxa"/>
+            <w:vMerge/>
+          </w:tcPr>
+          <w:p>
+            <w:pPr>
+              <w:rPr>
+                <w:rFonts w:ascii="Times New Roman" w:hAnsi="Times New Roman" w:cs="Times New Roman"/>
+                <w:sz w:val="28"/>
+                <w:szCs w:val="28"/>
+              </w:rPr>
+            </w:pPr>
+          </w:p>
+        </w:tc>
+        <w:tc>
+          <w:tcPr>
+            <w:tcW w:w="1235" w:type="dxa"/>
+          </w:tcPr>
+          <w:p>
+            <w:pPr>
+              <w:jc w:val="center"/>
+              <w:rPr>
+                <w:rFonts w:ascii="Times New Roman" w:hAnsi="Times New Roman" w:cs="Times New Roman"/>
+                <w:sz w:val="28"/>
+                <w:szCs w:val="28"/>
+              </w:rPr>
+            </w:pPr>
+            <w:r>
+              <w:rPr>
+                <w:rFonts w:ascii="Times New Roman" w:hAnsi="Times New Roman" w:cs="Times New Roman"/>
+                <w:sz w:val="28"/>
+                <w:szCs w:val="28"/>
+              </w:rPr>
+              <w:t>50%</w:t>
+            </w:r>
+          </w:p>
+        </w:tc>
+      </w:tr>
+      <w:tr>
+        <w:trPr>
+          <w:jc w:val="center"/>
+        </w:trPr>
+        <w:tc>
+          <w:tcPr>
+            <w:tcW w:w="2337" w:type="dxa"/>
+            <w:vMerge w:val="restart"/>
+          </w:tcPr>
+          <w:p>
+            <w:pPr>
+              <w:jc w:val="center"/>
+              <w:rPr>
+                <w:rFonts w:ascii="Times New Roman" w:hAnsi="Times New Roman" w:cs="Times New Roman"/>
+                <w:sz w:val="28"/>
+                <w:szCs w:val="28"/>
+              </w:rPr>
+            </w:pPr>
+            <w:proofErr w:type="spellStart"/>
+            <w:r>
+              <w:rPr>
+                <w:rFonts w:ascii="Times New Roman" w:hAnsi="Times New Roman" w:cs="Times New Roman"/>
+                <w:sz w:val="28"/>
+                <w:szCs w:val="28"/>
+              </w:rPr>
+              <w:t>Huỳnh</w:t>
+            </w:r>
+            <w:proofErr w:type="spellEnd"/>
+            <w:r>
+              <w:rPr>
+                <w:rFonts w:ascii="Times New Roman" w:hAnsi="Times New Roman" w:cs="Times New Roman"/>
+                <w:sz w:val="28"/>
+                <w:szCs w:val="28"/>
+              </w:rPr>
+              <w:t xml:space="preserve"> </w:t>
+            </w:r>
+            <w:proofErr w:type="spellStart"/>
+            <w:r>
+              <w:rPr>
+                <w:rFonts w:ascii="Times New Roman" w:hAnsi="Times New Roman" w:cs="Times New Roman"/>
+                <w:sz w:val="28"/>
+                <w:szCs w:val="28"/>
+              </w:rPr>
+              <w:t>Văn</w:t>
+            </w:r>
+            <w:proofErr w:type="spellEnd"/>
+            <w:r>
+              <w:rPr>
+                <w:rFonts w:ascii="Times New Roman" w:hAnsi="Times New Roman" w:cs="Times New Roman"/>
+                <w:sz w:val="28"/>
+                <w:szCs w:val="28"/>
+              </w:rPr>
+              <w:t xml:space="preserve"> </w:t>
+            </w:r>
+            <w:proofErr w:type="spellStart"/>
+            <w:r>
+              <w:rPr>
+                <w:rFonts w:ascii="Times New Roman" w:hAnsi="Times New Roman" w:cs="Times New Roman"/>
+                <w:sz w:val="28"/>
+                <w:szCs w:val="28"/>
+              </w:rPr>
+              <w:t>Thùy</w:t>
+            </w:r>
+            <w:proofErr w:type="spellEnd"/>
+          </w:p>
+        </w:tc>
+        <w:tc>
+          <w:tcPr>
+            <w:tcW w:w="3309" w:type="dxa"/>
+          </w:tcPr>
+          <w:p>
+            <w:pPr>
+              <w:pStyle w:val="ListParagraph"/>
+              <w:ind w:left="0"/>
+              <w:jc w:val="both"/>
+              <w:rPr>
+                <w:rFonts w:ascii="Times New Roman" w:hAnsi="Times New Roman" w:cs="Times New Roman"/>
+                <w:sz w:val="28"/>
+                <w:szCs w:val="28"/>
+              </w:rPr>
+            </w:pPr>
+            <w:proofErr w:type="spellStart"/>
+            <w:r>
+              <w:rPr>
+                <w:rFonts w:ascii="Times New Roman" w:hAnsi="Times New Roman" w:cs="Times New Roman"/>
+                <w:sz w:val="28"/>
+                <w:szCs w:val="28"/>
+              </w:rPr>
+              <w:t>Thiết</w:t>
+            </w:r>
+            <w:proofErr w:type="spellEnd"/>
+            <w:r>
+              <w:rPr>
+                <w:rFonts w:ascii="Times New Roman" w:hAnsi="Times New Roman" w:cs="Times New Roman"/>
+                <w:sz w:val="28"/>
+                <w:szCs w:val="28"/>
+              </w:rPr>
+              <w:t xml:space="preserve"> </w:t>
+            </w:r>
+            <w:proofErr w:type="spellStart"/>
+            <w:r>
+              <w:rPr>
+                <w:rFonts w:ascii="Times New Roman" w:hAnsi="Times New Roman" w:cs="Times New Roman"/>
+                <w:sz w:val="28"/>
+                <w:szCs w:val="28"/>
+              </w:rPr>
+              <w:t>kế</w:t>
+            </w:r>
+            <w:proofErr w:type="spellEnd"/>
+            <w:r>
+              <w:rPr>
+                <w:rFonts w:ascii="Times New Roman" w:hAnsi="Times New Roman" w:cs="Times New Roman"/>
+                <w:sz w:val="28"/>
+                <w:szCs w:val="28"/>
+              </w:rPr>
+              <w:t xml:space="preserve"> </w:t>
+            </w:r>
+            <w:proofErr w:type="spellStart"/>
+            <w:r>
+              <w:rPr>
+                <w:rFonts w:ascii="Times New Roman" w:hAnsi="Times New Roman" w:cs="Times New Roman"/>
+                <w:sz w:val="28"/>
+                <w:szCs w:val="28"/>
+              </w:rPr>
+              <w:t>giao</w:t>
+            </w:r>
+            <w:proofErr w:type="spellEnd"/>
+            <w:r>
+              <w:rPr>
+                <w:rFonts w:ascii="Times New Roman" w:hAnsi="Times New Roman" w:cs="Times New Roman"/>
+                <w:sz w:val="28"/>
+                <w:szCs w:val="28"/>
+              </w:rPr>
+              <w:t xml:space="preserve"> </w:t>
+            </w:r>
+            <w:proofErr w:type="spellStart"/>
+            <w:r>
+              <w:rPr>
+                <w:rFonts w:ascii="Times New Roman" w:hAnsi="Times New Roman" w:cs="Times New Roman"/>
+                <w:sz w:val="28"/>
+                <w:szCs w:val="28"/>
+              </w:rPr>
+              <w:t>diện</w:t>
+            </w:r>
+            <w:proofErr w:type="spellEnd"/>
+            <w:r>
+              <w:rPr>
+                <w:rFonts w:ascii="Times New Roman" w:hAnsi="Times New Roman" w:cs="Times New Roman"/>
+                <w:sz w:val="28"/>
+                <w:szCs w:val="28"/>
+              </w:rPr>
+              <w:t xml:space="preserve"> </w:t>
+            </w:r>
+            <w:proofErr w:type="spellStart"/>
+            <w:r>
+              <w:rPr>
+                <w:rFonts w:ascii="Times New Roman" w:hAnsi="Times New Roman" w:cs="Times New Roman"/>
+                <w:sz w:val="28"/>
+                <w:szCs w:val="28"/>
+              </w:rPr>
+              <w:t>người</w:t>
+            </w:r>
+            <w:proofErr w:type="spellEnd"/>
+            <w:r>
+              <w:rPr>
+                <w:rFonts w:ascii="Times New Roman" w:hAnsi="Times New Roman" w:cs="Times New Roman"/>
+                <w:sz w:val="28"/>
+                <w:szCs w:val="28"/>
+              </w:rPr>
+              <w:t xml:space="preserve"> </w:t>
+            </w:r>
+            <w:proofErr w:type="spellStart"/>
+            <w:r>
+              <w:rPr>
+                <w:rFonts w:ascii="Times New Roman" w:hAnsi="Times New Roman" w:cs="Times New Roman"/>
+                <w:sz w:val="28"/>
+                <w:szCs w:val="28"/>
+              </w:rPr>
+              <w:t>dùng</w:t>
+            </w:r>
+            <w:proofErr w:type="spellEnd"/>
+          </w:p>
+        </w:tc>
+        <w:tc>
+          <w:tcPr>
+            <w:tcW w:w="3054" w:type="dxa"/>
+            <w:vMerge w:val="restart"/>
+          </w:tcPr>
+          <w:p>
+            <w:pPr>
+              <w:rPr>
+                <w:rFonts w:ascii="Times New Roman" w:hAnsi="Times New Roman" w:cs="Times New Roman"/>
+                <w:sz w:val="28"/>
+                <w:szCs w:val="28"/>
+              </w:rPr>
+            </w:pPr>
+            <w:proofErr w:type="spellStart"/>
+            <w:r>
+              <w:rPr>
+                <w:rFonts w:ascii="Times New Roman" w:hAnsi="Times New Roman" w:cs="Times New Roman"/>
+                <w:sz w:val="28"/>
+                <w:szCs w:val="28"/>
+              </w:rPr>
+              <w:t>Đến</w:t>
+            </w:r>
+            <w:proofErr w:type="spellEnd"/>
+            <w:r>
+              <w:rPr>
+                <w:rFonts w:ascii="Times New Roman" w:hAnsi="Times New Roman" w:cs="Times New Roman"/>
+                <w:sz w:val="28"/>
+                <w:szCs w:val="28"/>
+              </w:rPr>
+              <w:t xml:space="preserve"> 18-11-2108 </w:t>
+            </w:r>
+          </w:p>
+        </w:tc>
+        <w:tc>
+          <w:tcPr>
+            <w:tcW w:w="1235" w:type="dxa"/>
+          </w:tcPr>
+          <w:p>
+            <w:pPr>
+              <w:jc w:val="center"/>
+              <w:rPr>
+                <w:rFonts w:ascii="Times New Roman" w:hAnsi="Times New Roman" w:cs="Times New Roman"/>
+                <w:sz w:val="28"/>
+                <w:szCs w:val="28"/>
+              </w:rPr>
+            </w:pPr>
+            <w:r>
+              <w:rPr>
+                <w:rFonts w:ascii="Times New Roman" w:hAnsi="Times New Roman" w:cs="Times New Roman"/>
+                <w:sz w:val="28"/>
+                <w:szCs w:val="28"/>
+              </w:rPr>
+              <w:t>100%</w:t>
+            </w:r>
+          </w:p>
+        </w:tc>
+      </w:tr>
+      <w:tr>
+        <w:trPr>
+          <w:jc w:val="center"/>
+        </w:trPr>
+        <w:tc>
+          <w:tcPr>
+            <w:tcW w:w="2337" w:type="dxa"/>
+            <w:vMerge/>
+          </w:tcPr>
+          <w:p>
+            <w:pPr>
+              <w:jc w:val="center"/>
+              <w:rPr>
+                <w:rFonts w:ascii="Times New Roman" w:hAnsi="Times New Roman" w:cs="Times New Roman"/>
+                <w:sz w:val="28"/>
+                <w:szCs w:val="28"/>
+              </w:rPr>
+            </w:pPr>
+          </w:p>
+        </w:tc>
+        <w:tc>
+          <w:tcPr>
+            <w:tcW w:w="3309" w:type="dxa"/>
+          </w:tcPr>
+          <w:p>
+            <w:pPr>
+              <w:pStyle w:val="ListParagraph"/>
+              <w:ind w:left="0"/>
+              <w:jc w:val="both"/>
+              <w:rPr>
+                <w:rFonts w:ascii="Times New Roman" w:hAnsi="Times New Roman" w:cs="Times New Roman"/>
+                <w:sz w:val="28"/>
+                <w:szCs w:val="28"/>
+              </w:rPr>
+            </w:pPr>
+            <w:proofErr w:type="spellStart"/>
+            <w:r>
+              <w:rPr>
+                <w:rFonts w:ascii="Times New Roman" w:hAnsi="Times New Roman" w:cs="Times New Roman"/>
+                <w:sz w:val="28"/>
+                <w:szCs w:val="28"/>
+              </w:rPr>
+              <w:t>Đổ</w:t>
+            </w:r>
+            <w:proofErr w:type="spellEnd"/>
+            <w:r>
+              <w:rPr>
+                <w:rFonts w:ascii="Times New Roman" w:hAnsi="Times New Roman" w:cs="Times New Roman"/>
+                <w:sz w:val="28"/>
+                <w:szCs w:val="28"/>
+              </w:rPr>
+              <w:t xml:space="preserve"> </w:t>
+            </w:r>
+            <w:proofErr w:type="spellStart"/>
+            <w:r>
+              <w:rPr>
+                <w:rFonts w:ascii="Times New Roman" w:hAnsi="Times New Roman" w:cs="Times New Roman"/>
+                <w:sz w:val="28"/>
+                <w:szCs w:val="28"/>
+              </w:rPr>
+              <w:t>dữ</w:t>
+            </w:r>
+            <w:proofErr w:type="spellEnd"/>
+            <w:r>
+              <w:rPr>
+                <w:rFonts w:ascii="Times New Roman" w:hAnsi="Times New Roman" w:cs="Times New Roman"/>
+                <w:sz w:val="28"/>
+                <w:szCs w:val="28"/>
+              </w:rPr>
+              <w:t xml:space="preserve"> </w:t>
+            </w:r>
+            <w:proofErr w:type="spellStart"/>
+            <w:r>
+              <w:rPr>
+                <w:rFonts w:ascii="Times New Roman" w:hAnsi="Times New Roman" w:cs="Times New Roman"/>
+                <w:sz w:val="28"/>
+                <w:szCs w:val="28"/>
+              </w:rPr>
+              <w:t>liệu</w:t>
+            </w:r>
+            <w:proofErr w:type="spellEnd"/>
+            <w:r>
+              <w:rPr>
+                <w:rFonts w:ascii="Times New Roman" w:hAnsi="Times New Roman" w:cs="Times New Roman"/>
+                <w:sz w:val="28"/>
+                <w:szCs w:val="28"/>
+              </w:rPr>
+              <w:t xml:space="preserve"> </w:t>
+            </w:r>
+            <w:proofErr w:type="spellStart"/>
+            <w:r>
+              <w:rPr>
+                <w:rFonts w:ascii="Times New Roman" w:hAnsi="Times New Roman" w:cs="Times New Roman"/>
+                <w:sz w:val="28"/>
+                <w:szCs w:val="28"/>
+              </w:rPr>
+              <w:t>từ</w:t>
+            </w:r>
+            <w:proofErr w:type="spellEnd"/>
+            <w:r>
+              <w:rPr>
+                <w:rFonts w:ascii="Times New Roman" w:hAnsi="Times New Roman" w:cs="Times New Roman"/>
+                <w:sz w:val="28"/>
+                <w:szCs w:val="28"/>
+              </w:rPr>
+              <w:t xml:space="preserve"> </w:t>
+            </w:r>
+            <w:proofErr w:type="spellStart"/>
+            <w:r>
+              <w:rPr>
+                <w:rFonts w:ascii="Times New Roman" w:hAnsi="Times New Roman" w:cs="Times New Roman"/>
+                <w:sz w:val="28"/>
+                <w:szCs w:val="28"/>
+              </w:rPr>
+              <w:t>cơ</w:t>
+            </w:r>
+            <w:proofErr w:type="spellEnd"/>
+            <w:r>
+              <w:rPr>
+                <w:rFonts w:ascii="Times New Roman" w:hAnsi="Times New Roman" w:cs="Times New Roman"/>
+                <w:sz w:val="28"/>
+                <w:szCs w:val="28"/>
+              </w:rPr>
+              <w:t xml:space="preserve"> </w:t>
+            </w:r>
+            <w:proofErr w:type="spellStart"/>
+            <w:r>
+              <w:rPr>
+                <w:rFonts w:ascii="Times New Roman" w:hAnsi="Times New Roman" w:cs="Times New Roman"/>
+                <w:sz w:val="28"/>
+                <w:szCs w:val="28"/>
+              </w:rPr>
+              <w:t>sở</w:t>
+            </w:r>
+            <w:proofErr w:type="spellEnd"/>
+            <w:r>
+              <w:rPr>
+                <w:rFonts w:ascii="Times New Roman" w:hAnsi="Times New Roman" w:cs="Times New Roman"/>
+                <w:sz w:val="28"/>
+                <w:szCs w:val="28"/>
+              </w:rPr>
+              <w:t xml:space="preserve"> </w:t>
+            </w:r>
+            <w:proofErr w:type="spellStart"/>
+            <w:r>
+              <w:rPr>
+                <w:rFonts w:ascii="Times New Roman" w:hAnsi="Times New Roman" w:cs="Times New Roman"/>
+                <w:sz w:val="28"/>
+                <w:szCs w:val="28"/>
+              </w:rPr>
+              <w:t>dữ</w:t>
+            </w:r>
+            <w:proofErr w:type="spellEnd"/>
+            <w:r>
+              <w:rPr>
+                <w:rFonts w:ascii="Times New Roman" w:hAnsi="Times New Roman" w:cs="Times New Roman"/>
+                <w:sz w:val="28"/>
+                <w:szCs w:val="28"/>
+              </w:rPr>
+              <w:t xml:space="preserve"> </w:t>
+            </w:r>
+            <w:proofErr w:type="spellStart"/>
+            <w:r>
+              <w:rPr>
+                <w:rFonts w:ascii="Times New Roman" w:hAnsi="Times New Roman" w:cs="Times New Roman"/>
+                <w:sz w:val="28"/>
+                <w:szCs w:val="28"/>
+              </w:rPr>
+              <w:t>liệu</w:t>
+            </w:r>
+            <w:proofErr w:type="spellEnd"/>
+            <w:r>
+              <w:rPr>
+                <w:rFonts w:ascii="Times New Roman" w:hAnsi="Times New Roman" w:cs="Times New Roman"/>
+                <w:sz w:val="28"/>
+                <w:szCs w:val="28"/>
+              </w:rPr>
+              <w:t xml:space="preserve"> </w:t>
+            </w:r>
+            <w:proofErr w:type="spellStart"/>
+            <w:r>
+              <w:rPr>
+                <w:rFonts w:ascii="Times New Roman" w:hAnsi="Times New Roman" w:cs="Times New Roman"/>
+                <w:sz w:val="28"/>
+                <w:szCs w:val="28"/>
+              </w:rPr>
+              <w:t>ra</w:t>
+            </w:r>
+            <w:proofErr w:type="spellEnd"/>
+            <w:r>
+              <w:rPr>
+                <w:rFonts w:ascii="Times New Roman" w:hAnsi="Times New Roman" w:cs="Times New Roman"/>
+                <w:sz w:val="28"/>
+                <w:szCs w:val="28"/>
+              </w:rPr>
+              <w:t xml:space="preserve"> </w:t>
+            </w:r>
+            <w:proofErr w:type="spellStart"/>
+            <w:r>
+              <w:rPr>
+                <w:rFonts w:ascii="Times New Roman" w:hAnsi="Times New Roman" w:cs="Times New Roman"/>
+                <w:sz w:val="28"/>
+                <w:szCs w:val="28"/>
+              </w:rPr>
+              <w:t>giao</w:t>
+            </w:r>
+            <w:proofErr w:type="spellEnd"/>
+            <w:r>
+              <w:rPr>
+                <w:rFonts w:ascii="Times New Roman" w:hAnsi="Times New Roman" w:cs="Times New Roman"/>
+                <w:sz w:val="28"/>
+                <w:szCs w:val="28"/>
+              </w:rPr>
+              <w:t xml:space="preserve"> </w:t>
+            </w:r>
+            <w:proofErr w:type="spellStart"/>
+            <w:r>
+              <w:rPr>
+                <w:rFonts w:ascii="Times New Roman" w:hAnsi="Times New Roman" w:cs="Times New Roman"/>
+                <w:sz w:val="28"/>
+                <w:szCs w:val="28"/>
+              </w:rPr>
+              <w:t>diện</w:t>
+            </w:r>
+            <w:proofErr w:type="spellEnd"/>
+            <w:r>
+              <w:rPr>
+                <w:rFonts w:ascii="Times New Roman" w:hAnsi="Times New Roman" w:cs="Times New Roman"/>
+                <w:sz w:val="28"/>
+                <w:szCs w:val="28"/>
+              </w:rPr>
+              <w:t xml:space="preserve"> </w:t>
+            </w:r>
+            <w:proofErr w:type="spellStart"/>
+            <w:r>
+              <w:rPr>
+                <w:rFonts w:ascii="Times New Roman" w:hAnsi="Times New Roman" w:cs="Times New Roman"/>
+                <w:sz w:val="28"/>
+                <w:szCs w:val="28"/>
+              </w:rPr>
+              <w:t>trang</w:t>
+            </w:r>
+            <w:proofErr w:type="spellEnd"/>
+            <w:r>
+              <w:rPr>
+                <w:rFonts w:ascii="Times New Roman" w:hAnsi="Times New Roman" w:cs="Times New Roman"/>
+                <w:sz w:val="28"/>
+                <w:szCs w:val="28"/>
+              </w:rPr>
+              <w:t xml:space="preserve"> </w:t>
+            </w:r>
+            <w:proofErr w:type="spellStart"/>
+            <w:r>
+              <w:rPr>
+                <w:rFonts w:ascii="Times New Roman" w:hAnsi="Times New Roman" w:cs="Times New Roman"/>
+                <w:sz w:val="28"/>
+                <w:szCs w:val="28"/>
+              </w:rPr>
+              <w:t>chủ</w:t>
+            </w:r>
+            <w:proofErr w:type="spellEnd"/>
+            <w:r>
+              <w:rPr>
+                <w:rFonts w:ascii="Times New Roman" w:hAnsi="Times New Roman" w:cs="Times New Roman"/>
+                <w:sz w:val="28"/>
+                <w:szCs w:val="28"/>
+              </w:rPr>
+              <w:t xml:space="preserve"> </w:t>
+            </w:r>
+          </w:p>
+        </w:tc>
+        <w:tc>
+          <w:tcPr>
+            <w:tcW w:w="3054" w:type="dxa"/>
+            <w:vMerge/>
+          </w:tcPr>
+          <w:p>
+            <w:pPr>
+              <w:rPr>
+                <w:rFonts w:ascii="Times New Roman" w:hAnsi="Times New Roman" w:cs="Times New Roman"/>
+                <w:sz w:val="28"/>
+                <w:szCs w:val="28"/>
+              </w:rPr>
+            </w:pPr>
+          </w:p>
+        </w:tc>
+        <w:tc>
+          <w:tcPr>
+            <w:tcW w:w="1235" w:type="dxa"/>
+          </w:tcPr>
+          <w:p>
+            <w:pPr>
+              <w:jc w:val="center"/>
+              <w:rPr>
+                <w:rFonts w:ascii="Times New Roman" w:hAnsi="Times New Roman" w:cs="Times New Roman"/>
+                <w:sz w:val="28"/>
+                <w:szCs w:val="28"/>
+              </w:rPr>
+            </w:pPr>
+            <w:r>
+              <w:rPr>
+                <w:rFonts w:ascii="Times New Roman" w:hAnsi="Times New Roman" w:cs="Times New Roman"/>
+                <w:sz w:val="28"/>
+                <w:szCs w:val="28"/>
+              </w:rPr>
+              <w:t>30%</w:t>
+            </w:r>
+          </w:p>
+        </w:tc>
+      </w:tr>
+    </w:tbl>
+    <w:p>
+      <w:pPr>
+        <w:jc w:val="center"/>
+        <w:rPr>
+          <w:rFonts w:ascii="Times New Roman" w:hAnsi="Times New Roman" w:cs="Times New Roman"/>
+          <w:b/>
+          <w:sz w:val="32"/>
+          <w:szCs w:val="28"/>
+        </w:rPr>
+      </w:pPr>
+    </w:p>
+    <w:p>
+      <w:pPr>
+        <w:rPr>
+          <w:rFonts w:ascii="Times New Roman" w:hAnsi="Times New Roman" w:cs="Times New Roman"/>
+          <w:b/>
+          <w:sz w:val="32"/>
+          <w:szCs w:val="28"/>
+        </w:rPr>
+      </w:pPr>
+      <w:r>
+        <w:rPr>
+          <w:rFonts w:ascii="Times New Roman" w:hAnsi="Times New Roman" w:cs="Times New Roman"/>
+          <w:b/>
+          <w:sz w:val="32"/>
+          <w:szCs w:val="28"/>
+        </w:rPr>
+        <w:br w:type="page"/>
+      </w:r>
+    </w:p>
+    <w:p>
+      <w:pPr>
+        <w:jc w:val="center"/>
+        <w:rPr>
+          <w:rFonts w:ascii="Times New Roman" w:hAnsi="Times New Roman" w:cs="Times New Roman"/>
+          <w:b/>
+          <w:sz w:val="32"/>
+          <w:szCs w:val="28"/>
+        </w:rPr>
+      </w:pPr>
+      <w:proofErr w:type="spellStart"/>
+      <w:r>
+        <w:rPr>
+          <w:rFonts w:ascii="Times New Roman" w:hAnsi="Times New Roman" w:cs="Times New Roman"/>
+          <w:b/>
+          <w:sz w:val="32"/>
+          <w:szCs w:val="28"/>
+        </w:rPr>
+        <w:lastRenderedPageBreak/>
+        <w:t>Bảng</w:t>
+      </w:r>
+      <w:proofErr w:type="spellEnd"/>
+      <w:r>
+        <w:rPr>
+          <w:rFonts w:ascii="Times New Roman" w:hAnsi="Times New Roman" w:cs="Times New Roman"/>
+          <w:b/>
+          <w:sz w:val="32"/>
+          <w:szCs w:val="28"/>
+        </w:rPr>
+        <w:t xml:space="preserve"> </w:t>
+      </w:r>
+      <w:proofErr w:type="spellStart"/>
+      <w:r>
+        <w:rPr>
+          <w:rFonts w:ascii="Times New Roman" w:hAnsi="Times New Roman" w:cs="Times New Roman"/>
+          <w:b/>
+          <w:sz w:val="32"/>
+          <w:szCs w:val="28"/>
+        </w:rPr>
+        <w:t>tiến</w:t>
+      </w:r>
+      <w:proofErr w:type="spellEnd"/>
+      <w:r>
+        <w:rPr>
+          <w:rFonts w:ascii="Times New Roman" w:hAnsi="Times New Roman" w:cs="Times New Roman"/>
+          <w:b/>
+          <w:sz w:val="32"/>
+          <w:szCs w:val="28"/>
+        </w:rPr>
+        <w:t xml:space="preserve"> </w:t>
+      </w:r>
+      <w:proofErr w:type="spellStart"/>
+      <w:r>
+        <w:rPr>
+          <w:rFonts w:ascii="Times New Roman" w:hAnsi="Times New Roman" w:cs="Times New Roman"/>
+          <w:b/>
+          <w:sz w:val="32"/>
+          <w:szCs w:val="28"/>
+        </w:rPr>
+        <w:t>độ</w:t>
+      </w:r>
+      <w:proofErr w:type="spellEnd"/>
+      <w:r>
+        <w:rPr>
+          <w:rFonts w:ascii="Times New Roman" w:hAnsi="Times New Roman" w:cs="Times New Roman"/>
+          <w:b/>
+          <w:sz w:val="32"/>
+          <w:szCs w:val="28"/>
+        </w:rPr>
+        <w:t xml:space="preserve"> </w:t>
+      </w:r>
+      <w:proofErr w:type="spellStart"/>
+      <w:r>
+        <w:rPr>
+          <w:rFonts w:ascii="Times New Roman" w:hAnsi="Times New Roman" w:cs="Times New Roman"/>
+          <w:b/>
+          <w:sz w:val="32"/>
+          <w:szCs w:val="28"/>
+        </w:rPr>
+        <w:t>công</w:t>
+      </w:r>
+      <w:proofErr w:type="spellEnd"/>
+      <w:r>
+        <w:rPr>
+          <w:rFonts w:ascii="Times New Roman" w:hAnsi="Times New Roman" w:cs="Times New Roman"/>
+          <w:b/>
+          <w:sz w:val="32"/>
+          <w:szCs w:val="28"/>
+        </w:rPr>
+        <w:t xml:space="preserve"> </w:t>
+      </w:r>
+      <w:proofErr w:type="spellStart"/>
+      <w:r>
+        <w:rPr>
+          <w:rFonts w:ascii="Times New Roman" w:hAnsi="Times New Roman" w:cs="Times New Roman"/>
+          <w:b/>
+          <w:sz w:val="32"/>
+          <w:szCs w:val="28"/>
+        </w:rPr>
+        <w:t>việc</w:t>
+      </w:r>
+      <w:proofErr w:type="spellEnd"/>
+      <w:r>
+        <w:rPr>
+          <w:rFonts w:ascii="Times New Roman" w:hAnsi="Times New Roman" w:cs="Times New Roman"/>
+          <w:b/>
+          <w:sz w:val="32"/>
+          <w:szCs w:val="28"/>
+        </w:rPr>
+        <w:t xml:space="preserve"> </w:t>
+      </w:r>
+      <w:proofErr w:type="spellStart"/>
+      <w:r>
+        <w:rPr>
+          <w:rFonts w:ascii="Times New Roman" w:hAnsi="Times New Roman" w:cs="Times New Roman"/>
+          <w:b/>
+          <w:sz w:val="32"/>
+          <w:szCs w:val="28"/>
+        </w:rPr>
+        <w:t>tuần</w:t>
+      </w:r>
+      <w:proofErr w:type="spellEnd"/>
+      <w:r>
+        <w:rPr>
+          <w:rFonts w:ascii="Times New Roman" w:hAnsi="Times New Roman" w:cs="Times New Roman"/>
+          <w:b/>
+          <w:sz w:val="32"/>
+          <w:szCs w:val="28"/>
+        </w:rPr>
+        <w:t xml:space="preserve"> 04</w:t>
+      </w:r>
+    </w:p>
+    <w:p>
+      <w:pPr>
+        <w:jc w:val="center"/>
+        <w:rPr>
+          <w:rFonts w:ascii="Times New Roman" w:hAnsi="Times New Roman" w:cs="Times New Roman"/>
+          <w:i/>
+          <w:sz w:val="28"/>
+          <w:szCs w:val="28"/>
+        </w:rPr>
+      </w:pPr>
+      <w:proofErr w:type="spellStart"/>
+      <w:r>
+        <w:rPr>
+          <w:rFonts w:ascii="Times New Roman" w:hAnsi="Times New Roman" w:cs="Times New Roman"/>
+          <w:i/>
+          <w:sz w:val="28"/>
+          <w:szCs w:val="28"/>
+        </w:rPr>
+        <w:t>từ</w:t>
+      </w:r>
+      <w:proofErr w:type="spellEnd"/>
+      <w:r>
+        <w:rPr>
+          <w:rFonts w:ascii="Times New Roman" w:hAnsi="Times New Roman" w:cs="Times New Roman"/>
+          <w:i/>
+          <w:sz w:val="28"/>
+          <w:szCs w:val="28"/>
+        </w:rPr>
+        <w:t xml:space="preserve"> </w:t>
+      </w:r>
+      <w:proofErr w:type="spellStart"/>
+      <w:r>
+        <w:rPr>
+          <w:rFonts w:ascii="Times New Roman" w:hAnsi="Times New Roman" w:cs="Times New Roman"/>
+          <w:i/>
+          <w:sz w:val="28"/>
+          <w:szCs w:val="28"/>
+        </w:rPr>
+        <w:t>ngày</w:t>
+      </w:r>
+      <w:proofErr w:type="spellEnd"/>
+      <w:r>
+        <w:rPr>
+          <w:rFonts w:ascii="Times New Roman" w:hAnsi="Times New Roman" w:cs="Times New Roman"/>
+          <w:i/>
+          <w:sz w:val="28"/>
+          <w:szCs w:val="28"/>
+        </w:rPr>
+        <w:t xml:space="preserve"> </w:t>
+      </w:r>
+      <w:r>
+        <w:rPr>
+          <w:rFonts w:ascii="Times New Roman" w:hAnsi="Times New Roman" w:cs="Times New Roman"/>
+          <w:i/>
+          <w:sz w:val="28"/>
+          <w:szCs w:val="28"/>
+        </w:rPr>
+        <w:t>00/11</w:t>
+      </w:r>
+      <w:r>
+        <w:rPr>
+          <w:rFonts w:ascii="Times New Roman" w:hAnsi="Times New Roman" w:cs="Times New Roman"/>
+          <w:i/>
+          <w:sz w:val="28"/>
+          <w:szCs w:val="28"/>
+        </w:rPr>
+        <w:t xml:space="preserve">/2018 </w:t>
+      </w:r>
+      <w:proofErr w:type="spellStart"/>
+      <w:r>
+        <w:rPr>
+          <w:rFonts w:ascii="Times New Roman" w:hAnsi="Times New Roman" w:cs="Times New Roman"/>
+          <w:i/>
+          <w:sz w:val="28"/>
+          <w:szCs w:val="28"/>
+        </w:rPr>
+        <w:t>đến</w:t>
+      </w:r>
+      <w:proofErr w:type="spellEnd"/>
+      <w:r>
+        <w:rPr>
+          <w:rFonts w:ascii="Times New Roman" w:hAnsi="Times New Roman" w:cs="Times New Roman"/>
+          <w:i/>
+          <w:sz w:val="28"/>
+          <w:szCs w:val="28"/>
+        </w:rPr>
+        <w:t xml:space="preserve"> </w:t>
+      </w:r>
+      <w:proofErr w:type="spellStart"/>
+      <w:r>
+        <w:rPr>
+          <w:rFonts w:ascii="Times New Roman" w:hAnsi="Times New Roman" w:cs="Times New Roman"/>
+          <w:i/>
+          <w:sz w:val="28"/>
+          <w:szCs w:val="28"/>
+        </w:rPr>
+        <w:t>ngày</w:t>
+      </w:r>
+      <w:proofErr w:type="spellEnd"/>
+      <w:r>
+        <w:rPr>
+          <w:rFonts w:ascii="Times New Roman" w:hAnsi="Times New Roman" w:cs="Times New Roman"/>
+          <w:i/>
+          <w:sz w:val="28"/>
+          <w:szCs w:val="28"/>
+        </w:rPr>
+        <w:t xml:space="preserve"> </w:t>
+      </w:r>
+      <w:r>
+        <w:rPr>
+          <w:rFonts w:ascii="Times New Roman" w:hAnsi="Times New Roman" w:cs="Times New Roman"/>
+          <w:i/>
+          <w:sz w:val="28"/>
+          <w:szCs w:val="28"/>
+        </w:rPr>
+        <w:t>0</w:t>
+      </w:r>
+      <w:r>
+        <w:rPr>
+          <w:rFonts w:ascii="Times New Roman" w:hAnsi="Times New Roman" w:cs="Times New Roman"/>
+          <w:i/>
+          <w:sz w:val="28"/>
+          <w:szCs w:val="28"/>
+        </w:rPr>
+        <w:t>/</w:t>
+      </w:r>
+      <w:r>
+        <w:rPr>
+          <w:rFonts w:ascii="Times New Roman" w:hAnsi="Times New Roman" w:cs="Times New Roman"/>
+          <w:i/>
+          <w:sz w:val="28"/>
+          <w:szCs w:val="28"/>
+        </w:rPr>
+        <w:t>11</w:t>
+      </w:r>
+      <w:r>
+        <w:rPr>
+          <w:rFonts w:ascii="Times New Roman" w:hAnsi="Times New Roman" w:cs="Times New Roman"/>
+          <w:i/>
+          <w:sz w:val="28"/>
+          <w:szCs w:val="28"/>
+        </w:rPr>
+        <w:t>/2018</w:t>
+      </w:r>
+    </w:p>
+    <w:tbl>
+      <w:tblPr>
+        <w:tblStyle w:val="TableGrid"/>
+        <w:tblW w:w="9935" w:type="dxa"/>
+        <w:jc w:val="center"/>
+        <w:tblLook w:val="04A0" w:firstRow="1" w:lastRow="0" w:firstColumn="1" w:lastColumn="0" w:noHBand="0" w:noVBand="1"/>
+      </w:tblPr>
+      <w:tblGrid>
+        <w:gridCol w:w="2337"/>
+        <w:gridCol w:w="3309"/>
+        <w:gridCol w:w="3054"/>
+        <w:gridCol w:w="1235"/>
+      </w:tblGrid>
+      <w:tr>
+        <w:trPr>
+          <w:jc w:val="center"/>
+        </w:trPr>
+        <w:tc>
+          <w:tcPr>
+            <w:tcW w:w="2337" w:type="dxa"/>
+          </w:tcPr>
+          <w:p>
+            <w:pPr>
+              <w:jc w:val="center"/>
+              <w:rPr>
+                <w:rFonts w:ascii="Times New Roman" w:hAnsi="Times New Roman" w:cs="Times New Roman"/>
+                <w:b/>
+                <w:i/>
+                <w:sz w:val="28"/>
+                <w:szCs w:val="28"/>
+              </w:rPr>
+            </w:pPr>
+            <w:proofErr w:type="spellStart"/>
+            <w:r>
+              <w:rPr>
+                <w:rFonts w:ascii="Times New Roman" w:hAnsi="Times New Roman" w:cs="Times New Roman"/>
+                <w:b/>
+                <w:i/>
+                <w:sz w:val="28"/>
+                <w:szCs w:val="28"/>
+              </w:rPr>
+              <w:t>Người</w:t>
+            </w:r>
+            <w:proofErr w:type="spellEnd"/>
+            <w:r>
+              <w:rPr>
+                <w:rFonts w:ascii="Times New Roman" w:hAnsi="Times New Roman" w:cs="Times New Roman"/>
+                <w:b/>
+                <w:i/>
+                <w:sz w:val="28"/>
+                <w:szCs w:val="28"/>
+              </w:rPr>
+              <w:t xml:space="preserve"> </w:t>
+            </w:r>
+            <w:proofErr w:type="spellStart"/>
+            <w:r>
+              <w:rPr>
+                <w:rFonts w:ascii="Times New Roman" w:hAnsi="Times New Roman" w:cs="Times New Roman"/>
+                <w:b/>
+                <w:i/>
+                <w:sz w:val="28"/>
+                <w:szCs w:val="28"/>
+              </w:rPr>
+              <w:t>làm</w:t>
+            </w:r>
+            <w:proofErr w:type="spellEnd"/>
+          </w:p>
+        </w:tc>
+        <w:tc>
+          <w:tcPr>
+            <w:tcW w:w="3309" w:type="dxa"/>
+          </w:tcPr>
+          <w:p>
+            <w:pPr>
+              <w:jc w:val="center"/>
+              <w:rPr>
+                <w:rFonts w:ascii="Times New Roman" w:hAnsi="Times New Roman" w:cs="Times New Roman"/>
+                <w:b/>
+                <w:i/>
+                <w:sz w:val="28"/>
+                <w:szCs w:val="28"/>
+              </w:rPr>
+            </w:pPr>
+            <w:proofErr w:type="spellStart"/>
+            <w:r>
+              <w:rPr>
+                <w:rFonts w:ascii="Times New Roman" w:hAnsi="Times New Roman" w:cs="Times New Roman"/>
+                <w:b/>
+                <w:i/>
+                <w:sz w:val="28"/>
+                <w:szCs w:val="28"/>
+              </w:rPr>
+              <w:t>Công</w:t>
+            </w:r>
+            <w:proofErr w:type="spellEnd"/>
+            <w:r>
+              <w:rPr>
+                <w:rFonts w:ascii="Times New Roman" w:hAnsi="Times New Roman" w:cs="Times New Roman"/>
+                <w:b/>
+                <w:i/>
+                <w:sz w:val="28"/>
+                <w:szCs w:val="28"/>
+              </w:rPr>
+              <w:t xml:space="preserve"> </w:t>
+            </w:r>
+            <w:proofErr w:type="spellStart"/>
+            <w:r>
+              <w:rPr>
+                <w:rFonts w:ascii="Times New Roman" w:hAnsi="Times New Roman" w:cs="Times New Roman"/>
+                <w:b/>
+                <w:i/>
+                <w:sz w:val="28"/>
+                <w:szCs w:val="28"/>
+              </w:rPr>
+              <w:t>việc</w:t>
+            </w:r>
+            <w:proofErr w:type="spellEnd"/>
+          </w:p>
+        </w:tc>
+        <w:tc>
+          <w:tcPr>
+            <w:tcW w:w="3054" w:type="dxa"/>
+          </w:tcPr>
+          <w:p>
+            <w:pPr>
+              <w:jc w:val="center"/>
+              <w:rPr>
+                <w:rFonts w:ascii="Times New Roman" w:hAnsi="Times New Roman" w:cs="Times New Roman"/>
+                <w:b/>
+                <w:i/>
+                <w:sz w:val="28"/>
+                <w:szCs w:val="28"/>
+              </w:rPr>
+            </w:pPr>
+            <w:proofErr w:type="spellStart"/>
+            <w:r>
+              <w:rPr>
+                <w:rFonts w:ascii="Times New Roman" w:hAnsi="Times New Roman" w:cs="Times New Roman"/>
+                <w:b/>
+                <w:i/>
+                <w:sz w:val="28"/>
+                <w:szCs w:val="28"/>
+              </w:rPr>
+              <w:t>Thời</w:t>
+            </w:r>
+            <w:proofErr w:type="spellEnd"/>
+            <w:r>
+              <w:rPr>
+                <w:rFonts w:ascii="Times New Roman" w:hAnsi="Times New Roman" w:cs="Times New Roman"/>
+                <w:b/>
+                <w:i/>
+                <w:sz w:val="28"/>
+                <w:szCs w:val="28"/>
+              </w:rPr>
+              <w:t xml:space="preserve"> </w:t>
+            </w:r>
+            <w:proofErr w:type="spellStart"/>
+            <w:r>
+              <w:rPr>
+                <w:rFonts w:ascii="Times New Roman" w:hAnsi="Times New Roman" w:cs="Times New Roman"/>
+                <w:b/>
+                <w:i/>
+                <w:sz w:val="28"/>
+                <w:szCs w:val="28"/>
+              </w:rPr>
+              <w:t>gian</w:t>
+            </w:r>
+            <w:proofErr w:type="spellEnd"/>
+            <w:r>
+              <w:rPr>
+                <w:rFonts w:ascii="Times New Roman" w:hAnsi="Times New Roman" w:cs="Times New Roman"/>
+                <w:b/>
+                <w:i/>
+                <w:sz w:val="28"/>
+                <w:szCs w:val="28"/>
+              </w:rPr>
+              <w:t xml:space="preserve"> </w:t>
+            </w:r>
+            <w:proofErr w:type="spellStart"/>
+            <w:r>
+              <w:rPr>
+                <w:rFonts w:ascii="Times New Roman" w:hAnsi="Times New Roman" w:cs="Times New Roman"/>
+                <w:b/>
+                <w:i/>
+                <w:sz w:val="28"/>
+                <w:szCs w:val="28"/>
+              </w:rPr>
+              <w:t>dự</w:t>
+            </w:r>
+            <w:proofErr w:type="spellEnd"/>
+            <w:r>
+              <w:rPr>
+                <w:rFonts w:ascii="Times New Roman" w:hAnsi="Times New Roman" w:cs="Times New Roman"/>
+                <w:b/>
+                <w:i/>
+                <w:sz w:val="28"/>
+                <w:szCs w:val="28"/>
+              </w:rPr>
+              <w:t xml:space="preserve"> </w:t>
+            </w:r>
+            <w:proofErr w:type="spellStart"/>
+            <w:r>
+              <w:rPr>
+                <w:rFonts w:ascii="Times New Roman" w:hAnsi="Times New Roman" w:cs="Times New Roman"/>
+                <w:b/>
+                <w:i/>
+                <w:sz w:val="28"/>
+                <w:szCs w:val="28"/>
+              </w:rPr>
+              <w:t>kiến</w:t>
+            </w:r>
+            <w:proofErr w:type="spellEnd"/>
+          </w:p>
+        </w:tc>
+        <w:tc>
+          <w:tcPr>
+            <w:tcW w:w="1235" w:type="dxa"/>
+          </w:tcPr>
+          <w:p>
+            <w:pPr>
+              <w:jc w:val="center"/>
+              <w:rPr>
+                <w:rFonts w:ascii="Times New Roman" w:hAnsi="Times New Roman" w:cs="Times New Roman"/>
+                <w:b/>
+                <w:i/>
+                <w:sz w:val="28"/>
+                <w:szCs w:val="28"/>
+              </w:rPr>
+            </w:pPr>
+            <w:proofErr w:type="spellStart"/>
+            <w:r>
+              <w:rPr>
+                <w:rFonts w:ascii="Times New Roman" w:hAnsi="Times New Roman" w:cs="Times New Roman"/>
+                <w:b/>
+                <w:i/>
+                <w:sz w:val="28"/>
+                <w:szCs w:val="28"/>
+              </w:rPr>
+              <w:t>Tiến</w:t>
+            </w:r>
+            <w:proofErr w:type="spellEnd"/>
+            <w:r>
+              <w:rPr>
+                <w:rFonts w:ascii="Times New Roman" w:hAnsi="Times New Roman" w:cs="Times New Roman"/>
+                <w:b/>
+                <w:i/>
+                <w:sz w:val="28"/>
+                <w:szCs w:val="28"/>
+              </w:rPr>
+              <w:t xml:space="preserve"> </w:t>
+            </w:r>
+            <w:proofErr w:type="spellStart"/>
+            <w:r>
+              <w:rPr>
+                <w:rFonts w:ascii="Times New Roman" w:hAnsi="Times New Roman" w:cs="Times New Roman"/>
+                <w:b/>
+                <w:i/>
+                <w:sz w:val="28"/>
+                <w:szCs w:val="28"/>
+              </w:rPr>
+              <w:t>độ</w:t>
+            </w:r>
+            <w:proofErr w:type="spellEnd"/>
+          </w:p>
+        </w:tc>
+      </w:tr>
+      <w:tr>
+        <w:trPr>
+          <w:jc w:val="center"/>
+        </w:trPr>
+        <w:tc>
+          <w:tcPr>
+            <w:tcW w:w="2337" w:type="dxa"/>
+          </w:tcPr>
+          <w:p>
+            <w:pPr>
+              <w:jc w:val="center"/>
+              <w:rPr>
+                <w:rFonts w:ascii="Times New Roman" w:hAnsi="Times New Roman" w:cs="Times New Roman"/>
+                <w:sz w:val="28"/>
+                <w:szCs w:val="28"/>
+              </w:rPr>
+            </w:pPr>
+            <w:proofErr w:type="spellStart"/>
+            <w:r>
+              <w:rPr>
+                <w:rFonts w:ascii="Times New Roman" w:hAnsi="Times New Roman" w:cs="Times New Roman"/>
+                <w:sz w:val="28"/>
+                <w:szCs w:val="28"/>
+              </w:rPr>
+              <w:t>Trần</w:t>
+            </w:r>
+            <w:proofErr w:type="spellEnd"/>
+            <w:r>
+              <w:rPr>
+                <w:rFonts w:ascii="Times New Roman" w:hAnsi="Times New Roman" w:cs="Times New Roman"/>
+                <w:sz w:val="28"/>
+                <w:szCs w:val="28"/>
+              </w:rPr>
+              <w:t xml:space="preserve"> </w:t>
+            </w:r>
+            <w:proofErr w:type="spellStart"/>
+            <w:r>
+              <w:rPr>
+                <w:rFonts w:ascii="Times New Roman" w:hAnsi="Times New Roman" w:cs="Times New Roman"/>
+                <w:sz w:val="28"/>
+                <w:szCs w:val="28"/>
+              </w:rPr>
+              <w:t>Quang</w:t>
+            </w:r>
+            <w:proofErr w:type="spellEnd"/>
+            <w:r>
+              <w:rPr>
+                <w:rFonts w:ascii="Times New Roman" w:hAnsi="Times New Roman" w:cs="Times New Roman"/>
+                <w:sz w:val="28"/>
+                <w:szCs w:val="28"/>
+              </w:rPr>
+              <w:t xml:space="preserve"> </w:t>
+            </w:r>
+            <w:proofErr w:type="spellStart"/>
+            <w:r>
+              <w:rPr>
+                <w:rFonts w:ascii="Times New Roman" w:hAnsi="Times New Roman" w:cs="Times New Roman"/>
+                <w:sz w:val="28"/>
+                <w:szCs w:val="28"/>
+              </w:rPr>
+              <w:t>Tân</w:t>
+            </w:r>
+            <w:proofErr w:type="spellEnd"/>
+          </w:p>
+        </w:tc>
+        <w:tc>
+          <w:tcPr>
+            <w:tcW w:w="3309" w:type="dxa"/>
+          </w:tcPr>
+          <w:p>
+            <w:pPr>
+              <w:jc w:val="both"/>
+              <w:rPr>
+                <w:rFonts w:ascii="Times New Roman" w:hAnsi="Times New Roman" w:cs="Times New Roman"/>
+                <w:sz w:val="28"/>
+                <w:szCs w:val="28"/>
+              </w:rPr>
+            </w:pPr>
+          </w:p>
+        </w:tc>
+        <w:tc>
+          <w:tcPr>
+            <w:tcW w:w="3054" w:type="dxa"/>
+          </w:tcPr>
+          <w:p>
+            <w:pPr>
+              <w:rPr>
+                <w:rFonts w:ascii="Times New Roman" w:hAnsi="Times New Roman" w:cs="Times New Roman"/>
+                <w:sz w:val="28"/>
+                <w:szCs w:val="28"/>
+              </w:rPr>
+            </w:pPr>
+          </w:p>
+        </w:tc>
+        <w:tc>
+          <w:tcPr>
+            <w:tcW w:w="1235" w:type="dxa"/>
+          </w:tcPr>
+          <w:p>
+            <w:pPr>
+              <w:jc w:val="center"/>
+              <w:rPr>
+                <w:rFonts w:ascii="Times New Roman" w:hAnsi="Times New Roman" w:cs="Times New Roman"/>
+                <w:sz w:val="28"/>
+                <w:szCs w:val="28"/>
+              </w:rPr>
+            </w:pPr>
+          </w:p>
+        </w:tc>
+      </w:tr>
+      <w:tr>
+        <w:trPr>
+          <w:jc w:val="center"/>
+        </w:trPr>
+        <w:tc>
+          <w:tcPr>
+            <w:tcW w:w="2337" w:type="dxa"/>
+          </w:tcPr>
+          <w:p>
+            <w:pPr>
+              <w:jc w:val="center"/>
+              <w:rPr>
+                <w:rFonts w:ascii="Times New Roman" w:hAnsi="Times New Roman" w:cs="Times New Roman"/>
+                <w:sz w:val="28"/>
+                <w:szCs w:val="28"/>
+              </w:rPr>
+            </w:pPr>
+            <w:proofErr w:type="spellStart"/>
+            <w:r>
+              <w:rPr>
+                <w:rFonts w:ascii="Times New Roman" w:hAnsi="Times New Roman" w:cs="Times New Roman"/>
+                <w:sz w:val="28"/>
+                <w:szCs w:val="28"/>
+              </w:rPr>
+              <w:t>Huỳnh</w:t>
+            </w:r>
+            <w:proofErr w:type="spellEnd"/>
+            <w:r>
+              <w:rPr>
+                <w:rFonts w:ascii="Times New Roman" w:hAnsi="Times New Roman" w:cs="Times New Roman"/>
+                <w:sz w:val="28"/>
+                <w:szCs w:val="28"/>
+              </w:rPr>
+              <w:t xml:space="preserve"> </w:t>
+            </w:r>
+            <w:proofErr w:type="spellStart"/>
+            <w:r>
+              <w:rPr>
+                <w:rFonts w:ascii="Times New Roman" w:hAnsi="Times New Roman" w:cs="Times New Roman"/>
+                <w:sz w:val="28"/>
+                <w:szCs w:val="28"/>
+              </w:rPr>
+              <w:t>Văn</w:t>
+            </w:r>
+            <w:proofErr w:type="spellEnd"/>
+            <w:r>
+              <w:rPr>
+                <w:rFonts w:ascii="Times New Roman" w:hAnsi="Times New Roman" w:cs="Times New Roman"/>
+                <w:sz w:val="28"/>
+                <w:szCs w:val="28"/>
+              </w:rPr>
+              <w:t xml:space="preserve"> </w:t>
+            </w:r>
+            <w:proofErr w:type="spellStart"/>
+            <w:r>
+              <w:rPr>
+                <w:rFonts w:ascii="Times New Roman" w:hAnsi="Times New Roman" w:cs="Times New Roman"/>
+                <w:sz w:val="28"/>
+                <w:szCs w:val="28"/>
+              </w:rPr>
+              <w:t>Thùy</w:t>
+            </w:r>
+            <w:proofErr w:type="spellEnd"/>
+          </w:p>
+        </w:tc>
+        <w:tc>
+          <w:tcPr>
+            <w:tcW w:w="3309" w:type="dxa"/>
+          </w:tcPr>
+          <w:p>
+            <w:pPr>
+              <w:pStyle w:val="ListParagraph"/>
+              <w:ind w:left="0"/>
+              <w:jc w:val="both"/>
+              <w:rPr>
+                <w:rFonts w:ascii="Times New Roman" w:hAnsi="Times New Roman" w:cs="Times New Roman"/>
+                <w:sz w:val="28"/>
+                <w:szCs w:val="28"/>
+              </w:rPr>
+            </w:pPr>
+          </w:p>
+        </w:tc>
+        <w:tc>
+          <w:tcPr>
+            <w:tcW w:w="3054" w:type="dxa"/>
+          </w:tcPr>
+          <w:p>
+            <w:pPr>
+              <w:rPr>
+                <w:rFonts w:ascii="Times New Roman" w:hAnsi="Times New Roman" w:cs="Times New Roman"/>
+                <w:sz w:val="28"/>
+                <w:szCs w:val="28"/>
+              </w:rPr>
+            </w:pPr>
+          </w:p>
+        </w:tc>
+        <w:tc>
+          <w:tcPr>
+            <w:tcW w:w="1235" w:type="dxa"/>
+          </w:tcPr>
+          <w:p>
+            <w:pPr>
+              <w:jc w:val="center"/>
+              <w:rPr>
+                <w:rFonts w:ascii="Times New Roman" w:hAnsi="Times New Roman" w:cs="Times New Roman"/>
+                <w:sz w:val="28"/>
+                <w:szCs w:val="28"/>
+              </w:rPr>
+            </w:pPr>
+          </w:p>
+        </w:tc>
+      </w:tr>
+      <w:tr>
+        <w:trPr>
+          <w:jc w:val="center"/>
+        </w:trPr>
+        <w:tc>
+          <w:tcPr>
+            <w:tcW w:w="2337" w:type="dxa"/>
+          </w:tcPr>
+          <w:p>
+            <w:pPr>
+              <w:jc w:val="center"/>
+              <w:rPr>
+                <w:rFonts w:ascii="Times New Roman" w:hAnsi="Times New Roman" w:cs="Times New Roman"/>
+                <w:sz w:val="28"/>
+                <w:szCs w:val="28"/>
+              </w:rPr>
+            </w:pPr>
+            <w:proofErr w:type="spellStart"/>
+            <w:r>
+              <w:rPr>
+                <w:rFonts w:ascii="Times New Roman" w:hAnsi="Times New Roman" w:cs="Times New Roman"/>
+                <w:sz w:val="28"/>
+                <w:szCs w:val="28"/>
+              </w:rPr>
+              <w:t>Cả</w:t>
+            </w:r>
+            <w:proofErr w:type="spellEnd"/>
+            <w:r>
+              <w:rPr>
+                <w:rFonts w:ascii="Times New Roman" w:hAnsi="Times New Roman" w:cs="Times New Roman"/>
+                <w:sz w:val="28"/>
+                <w:szCs w:val="28"/>
+              </w:rPr>
+              <w:t xml:space="preserve"> 2</w:t>
+            </w:r>
+          </w:p>
+        </w:tc>
+        <w:tc>
+          <w:tcPr>
+            <w:tcW w:w="3309" w:type="dxa"/>
+          </w:tcPr>
+          <w:p>
+            <w:pPr>
+              <w:pStyle w:val="ListParagraph"/>
+              <w:ind w:left="0"/>
+              <w:jc w:val="both"/>
+              <w:rPr>
+                <w:rFonts w:ascii="Times New Roman" w:hAnsi="Times New Roman" w:cs="Times New Roman"/>
+                <w:sz w:val="28"/>
+                <w:szCs w:val="28"/>
+              </w:rPr>
+            </w:pPr>
+          </w:p>
+        </w:tc>
+        <w:tc>
+          <w:tcPr>
+            <w:tcW w:w="3054" w:type="dxa"/>
+          </w:tcPr>
+          <w:p>
+            <w:pPr>
+              <w:rPr>
+                <w:rFonts w:ascii="Times New Roman" w:hAnsi="Times New Roman" w:cs="Times New Roman"/>
+                <w:sz w:val="28"/>
+                <w:szCs w:val="28"/>
+              </w:rPr>
+            </w:pPr>
+          </w:p>
+        </w:tc>
+        <w:tc>
+          <w:tcPr>
+            <w:tcW w:w="1235" w:type="dxa"/>
+          </w:tcPr>
+          <w:p>
+            <w:pPr>
+              <w:jc w:val="center"/>
+              <w:rPr>
+                <w:rFonts w:ascii="Times New Roman" w:hAnsi="Times New Roman" w:cs="Times New Roman"/>
+                <w:sz w:val="28"/>
+                <w:szCs w:val="28"/>
+              </w:rPr>
+            </w:pPr>
+          </w:p>
+        </w:tc>
+      </w:tr>
+    </w:tbl>
+    <w:p>
+      <w:pPr>
+        <w:jc w:val="center"/>
+        <w:rPr>
+          <w:rFonts w:ascii="Times New Roman" w:hAnsi="Times New Roman" w:cs="Times New Roman"/>
+          <w:b/>
+          <w:sz w:val="32"/>
+          <w:szCs w:val="28"/>
+        </w:rPr>
+      </w:pPr>
+    </w:p>
+    <w:p>
+      <w:pPr>
+        <w:rPr>
+          <w:rFonts w:ascii="Times New Roman" w:hAnsi="Times New Roman" w:cs="Times New Roman"/>
+          <w:b/>
+          <w:sz w:val="32"/>
+          <w:szCs w:val="28"/>
+        </w:rPr>
+      </w:pPr>
+    </w:p>
+    <w:p>
+      <w:bookmarkStart w:id="0" w:name="_GoBack"/>
+      <w:bookmarkEnd w:id="0"/>
+    </w:p>
     <w:sectPr>
       <w:headerReference w:type="default" r:id="rId9"/>
       <w:footerReference w:type="default" r:id="rId10"/>
@@ -3861,7 +6413,7 @@
           <w:rPr>
             <w:noProof/>
           </w:rPr>
-          <w:t>3</w:t>
+          <w:t>5</w:t>
         </w:r>
         <w:r>
           <w:rPr>
@@ -4799,6 +7351,7 @@
   <w:style w:type="paragraph" w:default="1" w:styleId="Normal">
     <w:name w:val="Normal"/>
     <w:qFormat/>
+    <w:rsid w:val="006B7891"/>
   </w:style>
   <w:style w:type="character" w:default="1" w:styleId="DefaultParagraphFont">
     <w:name w:val="Default Paragraph Font"/>

</xml_diff>